<commit_message>
refactor and manage errors on list
</commit_message>
<xml_diff>
--- a/Report.docx
+++ b/Report.docx
@@ -1393,7 +1393,25 @@
           <w:sz w:val="24"/>
           <w:szCs w:val="24"/>
         </w:rPr>
-        <w:t xml:space="preserve"> un thread può leggere</w:t>
+        <w:t xml:space="preserve"> un </w:t>
+      </w:r>
+      <w:proofErr w:type="spellStart"/>
+      <w:r>
+        <w:rPr>
+          <w:rFonts w:cstheme="minorHAnsi"/>
+          <w:sz w:val="24"/>
+          <w:szCs w:val="24"/>
+        </w:rPr>
+        <w:t>thread</w:t>
+      </w:r>
+      <w:proofErr w:type="spellEnd"/>
+      <w:r>
+        <w:rPr>
+          <w:rFonts w:cstheme="minorHAnsi"/>
+          <w:sz w:val="24"/>
+          <w:szCs w:val="24"/>
+        </w:rPr>
+        <w:t xml:space="preserve"> può leggere</w:t>
       </w:r>
       <w:r>
         <w:rPr>
@@ -1409,16 +1427,40 @@
           <w:sz w:val="24"/>
           <w:szCs w:val="24"/>
         </w:rPr>
-        <w:t>scrivere segmenti di dati. La trasmissione dei dati segue una politica di First-in-First-out lungo ciascuno dei due diversi flussi di dati (bassa e alta priorità). Dopo le operazioni di lettura, i dati letti scompaiono dal flusso. Inoltre, il flusso di dati ad alta priorità deve offrire operazioni di scrittura sincrone, mentre il flusso di dati a bassa priorità deve offrire un'esecuzione asincrona (basata sul lavoro ritardato) delle operazioni di scrittura, pur mantenendo l'interfaccia in grado di notificare in modo sincrono il risultato. Le operazioni di lettura sono tutte eseguite in modo sincrono. Il driver del dispositivo dovrebbe supportare 128 dispositivi corrispondenti alla stessa quantità di minor</w:t>
-      </w:r>
-      <w:r>
-        <w:rPr>
-          <w:rFonts w:cstheme="minorHAnsi"/>
-          <w:sz w:val="24"/>
-          <w:szCs w:val="24"/>
-        </w:rPr>
-        <w:t xml:space="preserve"> number</w:t>
-      </w:r>
+        <w:t xml:space="preserve">scrivere segmenti di dati. La trasmissione dei dati segue una politica di First-in-First-out lungo ciascuno dei due diversi flussi di dati (bassa e alta priorità). Dopo le operazioni di lettura, i dati letti scompaiono dal flusso. Inoltre, il flusso di dati ad alta priorità deve offrire operazioni di scrittura sincrone, mentre il flusso di dati a bassa priorità deve offrire un'esecuzione asincrona (basata sul lavoro ritardato) delle operazioni di scrittura, pur mantenendo l'interfaccia in grado di notificare in modo sincrono il risultato. Le operazioni di lettura sono tutte eseguite in modo sincrono. Il driver del dispositivo dovrebbe supportare 128 dispositivi corrispondenti alla stessa quantità di </w:t>
+      </w:r>
+      <w:r>
+        <w:rPr>
+          <w:rFonts w:cstheme="minorHAnsi"/>
+          <w:i/>
+          <w:iCs/>
+          <w:sz w:val="24"/>
+          <w:szCs w:val="24"/>
+        </w:rPr>
+        <w:t>minor</w:t>
+      </w:r>
+      <w:r>
+        <w:rPr>
+          <w:rFonts w:cstheme="minorHAnsi"/>
+          <w:i/>
+          <w:iCs/>
+          <w:sz w:val="24"/>
+          <w:szCs w:val="24"/>
+        </w:rPr>
+        <w:t xml:space="preserve"> </w:t>
+      </w:r>
+      <w:proofErr w:type="spellStart"/>
+      <w:r>
+        <w:rPr>
+          <w:rFonts w:cstheme="minorHAnsi"/>
+          <w:i/>
+          <w:iCs/>
+          <w:sz w:val="24"/>
+          <w:szCs w:val="24"/>
+        </w:rPr>
+        <w:t>number</w:t>
+      </w:r>
+      <w:proofErr w:type="spellEnd"/>
       <w:r>
         <w:rPr>
           <w:rFonts w:cstheme="minorHAnsi"/>
@@ -1445,15 +1487,27 @@
         </w:rPr>
         <w:t xml:space="preserve">Il driver del dispositivo dovrebbe implementare il supporto per il servizio </w:t>
       </w:r>
-      <w:r>
-        <w:rPr>
-          <w:rFonts w:cstheme="minorHAnsi"/>
-          <w:i/>
-          <w:iCs/>
-          <w:sz w:val="24"/>
-          <w:szCs w:val="24"/>
-        </w:rPr>
-        <w:t>ioctl(..)</w:t>
+      <w:proofErr w:type="spellStart"/>
+      <w:r>
+        <w:rPr>
+          <w:rFonts w:cstheme="minorHAnsi"/>
+          <w:i/>
+          <w:iCs/>
+          <w:sz w:val="24"/>
+          <w:szCs w:val="24"/>
+        </w:rPr>
+        <w:t>ioctl</w:t>
+      </w:r>
+      <w:proofErr w:type="spellEnd"/>
+      <w:r>
+        <w:rPr>
+          <w:rFonts w:cstheme="minorHAnsi"/>
+          <w:i/>
+          <w:iCs/>
+          <w:sz w:val="24"/>
+          <w:szCs w:val="24"/>
+        </w:rPr>
+        <w:t>(..)</w:t>
       </w:r>
       <w:r>
         <w:rPr>
@@ -1602,7 +1656,25 @@
           <w:sz w:val="24"/>
           <w:szCs w:val="24"/>
         </w:rPr>
-        <w:t xml:space="preserve"> un timeout che regol</w:t>
+        <w:t xml:space="preserve"> un </w:t>
+      </w:r>
+      <w:proofErr w:type="spellStart"/>
+      <w:r>
+        <w:rPr>
+          <w:rFonts w:cstheme="minorHAnsi"/>
+          <w:sz w:val="24"/>
+          <w:szCs w:val="24"/>
+        </w:rPr>
+        <w:t>timeout</w:t>
+      </w:r>
+      <w:proofErr w:type="spellEnd"/>
+      <w:r>
+        <w:rPr>
+          <w:rFonts w:cstheme="minorHAnsi"/>
+          <w:sz w:val="24"/>
+          <w:szCs w:val="24"/>
+        </w:rPr>
+        <w:t xml:space="preserve"> che regol</w:t>
       </w:r>
       <w:r>
         <w:rPr>
@@ -1740,8 +1812,18 @@
           <w:sz w:val="24"/>
           <w:szCs w:val="24"/>
         </w:rPr>
-        <w:t>minor number</w:t>
-      </w:r>
+        <w:t xml:space="preserve">minor </w:t>
+      </w:r>
+      <w:proofErr w:type="spellStart"/>
+      <w:r>
+        <w:rPr>
+          <w:rFonts w:cstheme="minorHAnsi"/>
+          <w:sz w:val="24"/>
+          <w:szCs w:val="24"/>
+        </w:rPr>
+        <w:t>number</w:t>
+      </w:r>
+      <w:proofErr w:type="spellEnd"/>
       <w:r>
         <w:rPr>
           <w:rFonts w:cstheme="minorHAnsi"/>
@@ -1849,7 +1931,25 @@
           <w:sz w:val="24"/>
           <w:szCs w:val="24"/>
         </w:rPr>
-        <w:t>numero di thread attualmente in attesa di dati lungo i due flussi (alta o bassa priorità)</w:t>
+        <w:t xml:space="preserve">numero di </w:t>
+      </w:r>
+      <w:proofErr w:type="spellStart"/>
+      <w:r>
+        <w:rPr>
+          <w:rFonts w:cstheme="minorHAnsi"/>
+          <w:sz w:val="24"/>
+          <w:szCs w:val="24"/>
+        </w:rPr>
+        <w:t>thread</w:t>
+      </w:r>
+      <w:proofErr w:type="spellEnd"/>
+      <w:r>
+        <w:rPr>
+          <w:rFonts w:cstheme="minorHAnsi"/>
+          <w:sz w:val="24"/>
+          <w:szCs w:val="24"/>
+        </w:rPr>
+        <w:t xml:space="preserve"> attualmente in attesa di dati lungo i due flussi (alta o bassa priorità)</w:t>
       </w:r>
       <w:r>
         <w:rPr>
@@ -1875,9 +1975,15 @@
         <w:pStyle w:val="Titolo1"/>
       </w:pPr>
       <w:bookmarkStart w:id="2" w:name="_Toc99557877"/>
-      <w:r>
-        <w:t xml:space="preserve">Struct </w:t>
-      </w:r>
+      <w:proofErr w:type="spellStart"/>
+      <w:r>
+        <w:t>Struct</w:t>
+      </w:r>
+      <w:proofErr w:type="spellEnd"/>
+      <w:r>
+        <w:t xml:space="preserve"> </w:t>
+      </w:r>
+      <w:proofErr w:type="spellStart"/>
       <w:r>
         <w:rPr>
           <w:i/>
@@ -1885,6 +1991,7 @@
         </w:rPr>
         <w:t>object_state</w:t>
       </w:r>
+      <w:proofErr w:type="spellEnd"/>
       <w:r>
         <w:t xml:space="preserve"> e stato del device file</w:t>
       </w:r>
@@ -1939,6 +2046,7 @@
         </w:rPr>
         <w:t xml:space="preserve"> usata una struttura dati </w:t>
       </w:r>
+      <w:proofErr w:type="spellStart"/>
       <w:r>
         <w:rPr>
           <w:rFonts w:cstheme="minorHAnsi"/>
@@ -1949,6 +2057,7 @@
         </w:rPr>
         <w:t>object_state</w:t>
       </w:r>
+      <w:proofErr w:type="spellEnd"/>
       <w:r>
         <w:rPr>
           <w:rFonts w:cstheme="minorHAnsi"/>
@@ -1995,16 +2104,36 @@
           <w:sz w:val="24"/>
           <w:szCs w:val="24"/>
         </w:rPr>
-        <w:t xml:space="preserve"> associata ad un unico minor number</w:t>
-      </w:r>
-      <w:r>
-        <w:rPr>
-          <w:rFonts w:cstheme="minorHAnsi"/>
-          <w:sz w:val="24"/>
-          <w:szCs w:val="24"/>
-        </w:rPr>
-        <w:t xml:space="preserve"> e salvata all’interno di un array, di lunghezza pari al numero di minors</w:t>
-      </w:r>
+        <w:t xml:space="preserve"> associata ad un unico minor </w:t>
+      </w:r>
+      <w:proofErr w:type="spellStart"/>
+      <w:r>
+        <w:rPr>
+          <w:rFonts w:cstheme="minorHAnsi"/>
+          <w:sz w:val="24"/>
+          <w:szCs w:val="24"/>
+        </w:rPr>
+        <w:t>number</w:t>
+      </w:r>
+      <w:proofErr w:type="spellEnd"/>
+      <w:r>
+        <w:rPr>
+          <w:rFonts w:cstheme="minorHAnsi"/>
+          <w:sz w:val="24"/>
+          <w:szCs w:val="24"/>
+        </w:rPr>
+        <w:t xml:space="preserve"> e salvata all’interno di un array, di lunghezza pari al numero di </w:t>
+      </w:r>
+      <w:proofErr w:type="spellStart"/>
+      <w:r>
+        <w:rPr>
+          <w:rFonts w:cstheme="minorHAnsi"/>
+          <w:sz w:val="24"/>
+          <w:szCs w:val="24"/>
+        </w:rPr>
+        <w:t>minors</w:t>
+      </w:r>
+      <w:proofErr w:type="spellEnd"/>
       <w:r>
         <w:rPr>
           <w:rFonts w:cstheme="minorHAnsi"/>
@@ -2197,6 +2326,7 @@
           <w:szCs w:val="24"/>
         </w:rPr>
       </w:pPr>
+      <w:proofErr w:type="spellStart"/>
       <w:r>
         <w:rPr>
           <w:rFonts w:cstheme="minorHAnsi"/>
@@ -2207,6 +2337,7 @@
         </w:rPr>
         <w:t>operation_synchronizer</w:t>
       </w:r>
+      <w:proofErr w:type="spellEnd"/>
       <w:r>
         <w:rPr>
           <w:rFonts w:cstheme="minorHAnsi"/>
@@ -2223,7 +2354,25 @@
           <w:sz w:val="24"/>
           <w:szCs w:val="24"/>
         </w:rPr>
-        <w:t>un array di due mutex, uno per</w:t>
+        <w:t xml:space="preserve">un array di due </w:t>
+      </w:r>
+      <w:proofErr w:type="spellStart"/>
+      <w:r>
+        <w:rPr>
+          <w:rFonts w:cstheme="minorHAnsi"/>
+          <w:sz w:val="24"/>
+          <w:szCs w:val="24"/>
+        </w:rPr>
+        <w:t>mutex</w:t>
+      </w:r>
+      <w:proofErr w:type="spellEnd"/>
+      <w:r>
+        <w:rPr>
+          <w:rFonts w:cstheme="minorHAnsi"/>
+          <w:sz w:val="24"/>
+          <w:szCs w:val="24"/>
+        </w:rPr>
+        <w:t>, uno per</w:t>
       </w:r>
       <w:r>
         <w:rPr>
@@ -2255,7 +2404,43 @@
           <w:sz w:val="24"/>
           <w:szCs w:val="24"/>
         </w:rPr>
-        <w:t>. Essendo la struttura dati potenzialmente accessibile in parallelo da più thread operanti sullo stesso device file, i mutex sono necessari per garantire un corretto aggiornamento delle informazioni, nonché utilizzo del modulo.</w:t>
+        <w:t xml:space="preserve">. Essendo la struttura dati potenzialmente accessibile in parallelo da più </w:t>
+      </w:r>
+      <w:proofErr w:type="spellStart"/>
+      <w:r>
+        <w:rPr>
+          <w:rFonts w:cstheme="minorHAnsi"/>
+          <w:sz w:val="24"/>
+          <w:szCs w:val="24"/>
+        </w:rPr>
+        <w:t>thread</w:t>
+      </w:r>
+      <w:proofErr w:type="spellEnd"/>
+      <w:r>
+        <w:rPr>
+          <w:rFonts w:cstheme="minorHAnsi"/>
+          <w:sz w:val="24"/>
+          <w:szCs w:val="24"/>
+        </w:rPr>
+        <w:t xml:space="preserve"> operanti sullo stesso device file, i </w:t>
+      </w:r>
+      <w:proofErr w:type="spellStart"/>
+      <w:r>
+        <w:rPr>
+          <w:rFonts w:cstheme="minorHAnsi"/>
+          <w:sz w:val="24"/>
+          <w:szCs w:val="24"/>
+        </w:rPr>
+        <w:t>mutex</w:t>
+      </w:r>
+      <w:proofErr w:type="spellEnd"/>
+      <w:r>
+        <w:rPr>
+          <w:rFonts w:cstheme="minorHAnsi"/>
+          <w:sz w:val="24"/>
+          <w:szCs w:val="24"/>
+        </w:rPr>
+        <w:t xml:space="preserve"> sono necessari per garantire un corretto aggiornamento delle informazioni, nonché utilizzo del modulo.</w:t>
       </w:r>
       <w:r>
         <w:rPr>
@@ -2279,15 +2464,51 @@
           <w:sz w:val="24"/>
           <w:szCs w:val="24"/>
         </w:rPr>
-        <w:t>usare due mutex distinti per</w:t>
-      </w:r>
-      <w:r>
-        <w:rPr>
-          <w:rFonts w:cstheme="minorHAnsi"/>
-          <w:sz w:val="24"/>
-          <w:szCs w:val="24"/>
-        </w:rPr>
-        <w:t xml:space="preserve"> i due flussi di dati permette a thread operanti a priorità diverse di poter comunque lavorare </w:t>
+        <w:t xml:space="preserve">usare due </w:t>
+      </w:r>
+      <w:proofErr w:type="spellStart"/>
+      <w:r>
+        <w:rPr>
+          <w:rFonts w:cstheme="minorHAnsi"/>
+          <w:sz w:val="24"/>
+          <w:szCs w:val="24"/>
+        </w:rPr>
+        <w:t>mutex</w:t>
+      </w:r>
+      <w:proofErr w:type="spellEnd"/>
+      <w:r>
+        <w:rPr>
+          <w:rFonts w:cstheme="minorHAnsi"/>
+          <w:sz w:val="24"/>
+          <w:szCs w:val="24"/>
+        </w:rPr>
+        <w:t xml:space="preserve"> distinti per</w:t>
+      </w:r>
+      <w:r>
+        <w:rPr>
+          <w:rFonts w:cstheme="minorHAnsi"/>
+          <w:sz w:val="24"/>
+          <w:szCs w:val="24"/>
+        </w:rPr>
+        <w:t xml:space="preserve"> i due flussi di dati permette a </w:t>
+      </w:r>
+      <w:proofErr w:type="spellStart"/>
+      <w:r>
+        <w:rPr>
+          <w:rFonts w:cstheme="minorHAnsi"/>
+          <w:sz w:val="24"/>
+          <w:szCs w:val="24"/>
+        </w:rPr>
+        <w:t>thread</w:t>
+      </w:r>
+      <w:proofErr w:type="spellEnd"/>
+      <w:r>
+        <w:rPr>
+          <w:rFonts w:cstheme="minorHAnsi"/>
+          <w:sz w:val="24"/>
+          <w:szCs w:val="24"/>
+        </w:rPr>
+        <w:t xml:space="preserve"> operanti a priorità diverse di poter comunque lavorare </w:t>
       </w:r>
       <w:r>
         <w:rPr>
@@ -2322,6 +2543,7 @@
           <w:szCs w:val="24"/>
         </w:rPr>
       </w:pPr>
+      <w:proofErr w:type="spellStart"/>
       <w:r>
         <w:rPr>
           <w:rFonts w:cstheme="minorHAnsi"/>
@@ -2332,6 +2554,7 @@
         </w:rPr>
         <w:t>valid_bytes</w:t>
       </w:r>
+      <w:proofErr w:type="spellEnd"/>
       <w:r>
         <w:rPr>
           <w:rFonts w:cstheme="minorHAnsi"/>
@@ -2521,6 +2744,7 @@
         </w:rPr>
         <w:t xml:space="preserve"> e il campo </w:t>
       </w:r>
+      <w:proofErr w:type="spellStart"/>
       <w:r>
         <w:rPr>
           <w:rFonts w:cstheme="minorHAnsi"/>
@@ -2531,6 +2755,7 @@
         </w:rPr>
         <w:t>valid_bytes</w:t>
       </w:r>
+      <w:proofErr w:type="spellEnd"/>
       <w:r>
         <w:rPr>
           <w:rFonts w:cstheme="minorHAnsi"/>
@@ -2557,6 +2782,7 @@
           <w:u w:val="single"/>
         </w:rPr>
       </w:pPr>
+      <w:proofErr w:type="spellStart"/>
       <w:r>
         <w:rPr>
           <w:rFonts w:cstheme="minorHAnsi"/>
@@ -2567,6 +2793,7 @@
         </w:rPr>
         <w:t>stream_content</w:t>
       </w:r>
+      <w:proofErr w:type="spellEnd"/>
       <w:r>
         <w:rPr>
           <w:rFonts w:cstheme="minorHAnsi"/>
@@ -2595,6 +2822,7 @@
         </w:rPr>
         <w:t xml:space="preserve">array composto da due strutture di tipo </w:t>
       </w:r>
+      <w:proofErr w:type="spellStart"/>
       <w:r>
         <w:rPr>
           <w:rFonts w:cstheme="minorHAnsi"/>
@@ -2605,6 +2833,7 @@
         </w:rPr>
         <w:t>list_stream</w:t>
       </w:r>
+      <w:proofErr w:type="spellEnd"/>
       <w:r>
         <w:rPr>
           <w:rFonts w:cstheme="minorHAnsi"/>
@@ -2630,6 +2859,7 @@
           <w:szCs w:val="24"/>
         </w:rPr>
       </w:pPr>
+      <w:proofErr w:type="spellStart"/>
       <w:r>
         <w:rPr>
           <w:rFonts w:cstheme="minorHAnsi"/>
@@ -2640,6 +2870,7 @@
         </w:rPr>
         <w:t>wait_queue</w:t>
       </w:r>
+      <w:proofErr w:type="spellEnd"/>
       <w:r>
         <w:rPr>
           <w:rFonts w:cstheme="minorHAnsi"/>
@@ -2720,6 +2951,7 @@
         </w:rPr>
         <w:t xml:space="preserve">delle </w:t>
       </w:r>
+      <w:proofErr w:type="spellStart"/>
       <w:r>
         <w:rPr>
           <w:sz w:val="24"/>
@@ -2727,12 +2959,29 @@
         </w:rPr>
         <w:t>wait</w:t>
       </w:r>
-      <w:r>
-        <w:rPr>
-          <w:sz w:val="24"/>
-          <w:szCs w:val="24"/>
-        </w:rPr>
-        <w:t xml:space="preserve"> queue. Anche </w:t>
+      <w:proofErr w:type="spellEnd"/>
+      <w:r>
+        <w:rPr>
+          <w:sz w:val="24"/>
+          <w:szCs w:val="24"/>
+        </w:rPr>
+        <w:t xml:space="preserve"> </w:t>
+      </w:r>
+      <w:proofErr w:type="spellStart"/>
+      <w:r>
+        <w:rPr>
+          <w:sz w:val="24"/>
+          <w:szCs w:val="24"/>
+        </w:rPr>
+        <w:t>queue</w:t>
+      </w:r>
+      <w:proofErr w:type="spellEnd"/>
+      <w:r>
+        <w:rPr>
+          <w:sz w:val="24"/>
+          <w:szCs w:val="24"/>
+        </w:rPr>
+        <w:t xml:space="preserve">. Anche </w:t>
       </w:r>
       <w:r>
         <w:rPr>
@@ -2763,9 +3012,15 @@
         <w:pStyle w:val="Titolo1"/>
       </w:pPr>
       <w:bookmarkStart w:id="3" w:name="_Toc99557878"/>
-      <w:r>
-        <w:t xml:space="preserve">Struct </w:t>
-      </w:r>
+      <w:proofErr w:type="spellStart"/>
+      <w:r>
+        <w:t>Struct</w:t>
+      </w:r>
+      <w:proofErr w:type="spellEnd"/>
+      <w:r>
+        <w:t xml:space="preserve"> </w:t>
+      </w:r>
+      <w:proofErr w:type="spellStart"/>
       <w:r>
         <w:rPr>
           <w:i/>
@@ -2773,6 +3028,7 @@
         </w:rPr>
         <w:t>list_stream</w:t>
       </w:r>
+      <w:proofErr w:type="spellEnd"/>
       <w:r>
         <w:rPr>
           <w:i/>
@@ -2920,7 +3176,43 @@
           <w:sz w:val="24"/>
           <w:szCs w:val="24"/>
         </w:rPr>
-        <w:t xml:space="preserve">pure dovuti ad interazioni con lo slub allocator e quindi più </w:t>
+        <w:t xml:space="preserve">pure dovuti ad interazioni con lo </w:t>
+      </w:r>
+      <w:proofErr w:type="spellStart"/>
+      <w:r>
+        <w:rPr>
+          <w:rFonts w:cstheme="minorHAnsi"/>
+          <w:sz w:val="24"/>
+          <w:szCs w:val="24"/>
+        </w:rPr>
+        <w:t>slub</w:t>
+      </w:r>
+      <w:proofErr w:type="spellEnd"/>
+      <w:r>
+        <w:rPr>
+          <w:rFonts w:cstheme="minorHAnsi"/>
+          <w:sz w:val="24"/>
+          <w:szCs w:val="24"/>
+        </w:rPr>
+        <w:t xml:space="preserve"> </w:t>
+      </w:r>
+      <w:proofErr w:type="spellStart"/>
+      <w:r>
+        <w:rPr>
+          <w:rFonts w:cstheme="minorHAnsi"/>
+          <w:sz w:val="24"/>
+          <w:szCs w:val="24"/>
+        </w:rPr>
+        <w:t>allocator</w:t>
+      </w:r>
+      <w:proofErr w:type="spellEnd"/>
+      <w:r>
+        <w:rPr>
+          <w:rFonts w:cstheme="minorHAnsi"/>
+          <w:sz w:val="24"/>
+          <w:szCs w:val="24"/>
+        </w:rPr>
+        <w:t xml:space="preserve"> e quindi più </w:t>
       </w:r>
       <w:r>
         <w:rPr>
@@ -2954,8 +3246,20 @@
           <w:sz w:val="24"/>
           <w:szCs w:val="24"/>
         </w:rPr>
-        <w:t xml:space="preserve"> __get_free_page</w:t>
-      </w:r>
+        <w:t xml:space="preserve"> __</w:t>
+      </w:r>
+      <w:proofErr w:type="spellStart"/>
+      <w:r>
+        <w:rPr>
+          <w:rFonts w:cstheme="minorHAnsi"/>
+          <w:i/>
+          <w:iCs/>
+          <w:sz w:val="24"/>
+          <w:szCs w:val="24"/>
+        </w:rPr>
+        <w:t>get_free_page</w:t>
+      </w:r>
+      <w:proofErr w:type="spellEnd"/>
       <w:r>
         <w:rPr>
           <w:rFonts w:cstheme="minorHAnsi"/>
@@ -3185,8 +3489,17 @@
       </w:pPr>
       <w:bookmarkStart w:id="4" w:name="_Toc99557879"/>
       <w:r>
-        <w:t xml:space="preserve">Gestione della sessione e struct </w:t>
-      </w:r>
+        <w:t xml:space="preserve">Gestione della sessione e </w:t>
+      </w:r>
+      <w:proofErr w:type="spellStart"/>
+      <w:r>
+        <w:t>struct</w:t>
+      </w:r>
+      <w:proofErr w:type="spellEnd"/>
+      <w:r>
+        <w:t xml:space="preserve"> </w:t>
+      </w:r>
+      <w:proofErr w:type="spellStart"/>
       <w:r>
         <w:rPr>
           <w:i/>
@@ -3195,6 +3508,7 @@
         <w:t>session_state</w:t>
       </w:r>
       <w:bookmarkEnd w:id="4"/>
+      <w:proofErr w:type="spellEnd"/>
     </w:p>
     <w:p>
       <w:pPr>
@@ -3213,6 +3527,7 @@
         </w:rPr>
         <w:t xml:space="preserve">Per mantenere le informazioni riguardo una sessione attiva verso il device file, si utilizza il campo </w:t>
       </w:r>
+      <w:proofErr w:type="spellStart"/>
       <w:r>
         <w:rPr>
           <w:rFonts w:cstheme="minorHAnsi"/>
@@ -3223,13 +3538,32 @@
         </w:rPr>
         <w:t>private_data</w:t>
       </w:r>
-      <w:r>
-        <w:rPr>
-          <w:rFonts w:cstheme="minorHAnsi"/>
-          <w:sz w:val="24"/>
-          <w:szCs w:val="24"/>
-        </w:rPr>
-        <w:t xml:space="preserve"> presente all’interno della struct </w:t>
+      <w:proofErr w:type="spellEnd"/>
+      <w:r>
+        <w:rPr>
+          <w:rFonts w:cstheme="minorHAnsi"/>
+          <w:sz w:val="24"/>
+          <w:szCs w:val="24"/>
+        </w:rPr>
+        <w:t xml:space="preserve"> presente all’interno della </w:t>
+      </w:r>
+      <w:proofErr w:type="spellStart"/>
+      <w:r>
+        <w:rPr>
+          <w:rFonts w:cstheme="minorHAnsi"/>
+          <w:sz w:val="24"/>
+          <w:szCs w:val="24"/>
+        </w:rPr>
+        <w:t>struct</w:t>
+      </w:r>
+      <w:proofErr w:type="spellEnd"/>
+      <w:r>
+        <w:rPr>
+          <w:rFonts w:cstheme="minorHAnsi"/>
+          <w:sz w:val="24"/>
+          <w:szCs w:val="24"/>
+        </w:rPr>
+        <w:t xml:space="preserve"> </w:t>
       </w:r>
       <w:r>
         <w:rPr>
@@ -3387,7 +3721,25 @@
           <w:sz w:val="24"/>
           <w:szCs w:val="24"/>
         </w:rPr>
-        <w:t xml:space="preserve">In questo modo si ha una struct </w:t>
+        <w:t xml:space="preserve">In questo modo si ha una </w:t>
+      </w:r>
+      <w:proofErr w:type="spellStart"/>
+      <w:r>
+        <w:rPr>
+          <w:rFonts w:cstheme="minorHAnsi"/>
+          <w:sz w:val="24"/>
+          <w:szCs w:val="24"/>
+        </w:rPr>
+        <w:t>struct</w:t>
+      </w:r>
+      <w:proofErr w:type="spellEnd"/>
+      <w:r>
+        <w:rPr>
+          <w:rFonts w:cstheme="minorHAnsi"/>
+          <w:sz w:val="24"/>
+          <w:szCs w:val="24"/>
+        </w:rPr>
+        <w:t xml:space="preserve"> </w:t>
       </w:r>
       <w:r>
         <w:rPr>
@@ -3423,6 +3775,7 @@
         </w:rPr>
         <w:t>. Nell’operazione di apertura (</w:t>
       </w:r>
+      <w:proofErr w:type="spellStart"/>
       <w:r>
         <w:rPr>
           <w:rFonts w:cstheme="minorHAnsi"/>
@@ -3433,6 +3786,7 @@
         </w:rPr>
         <w:t>dev_open</w:t>
       </w:r>
+      <w:proofErr w:type="spellEnd"/>
       <w:r>
         <w:rPr>
           <w:rFonts w:cstheme="minorHAnsi"/>
@@ -3457,6 +3811,7 @@
         </w:rPr>
         <w:t xml:space="preserve"> e inizializzata una struttura di tipo </w:t>
       </w:r>
+      <w:proofErr w:type="spellStart"/>
       <w:r>
         <w:rPr>
           <w:i/>
@@ -3466,6 +3821,7 @@
         </w:rPr>
         <w:t>session_state</w:t>
       </w:r>
+      <w:proofErr w:type="spellEnd"/>
       <w:r>
         <w:rPr>
           <w:sz w:val="24"/>
@@ -3487,6 +3843,7 @@
         </w:rPr>
         <w:t xml:space="preserve"> campo </w:t>
       </w:r>
+      <w:proofErr w:type="spellStart"/>
       <w:r>
         <w:rPr>
           <w:i/>
@@ -3496,6 +3853,7 @@
         </w:rPr>
         <w:t>private_data</w:t>
       </w:r>
+      <w:proofErr w:type="spellEnd"/>
       <w:r>
         <w:rPr>
           <w:sz w:val="24"/>
@@ -3524,14 +3882,25 @@
         </w:rPr>
         <w:t xml:space="preserve"> (</w:t>
       </w:r>
-      <w:r>
-        <w:rPr>
-          <w:i/>
-          <w:iCs/>
-          <w:sz w:val="24"/>
-          <w:szCs w:val="24"/>
-        </w:rPr>
-        <w:t>dev_release)</w:t>
+      <w:proofErr w:type="spellStart"/>
+      <w:r>
+        <w:rPr>
+          <w:i/>
+          <w:iCs/>
+          <w:sz w:val="24"/>
+          <w:szCs w:val="24"/>
+        </w:rPr>
+        <w:t>dev_release</w:t>
+      </w:r>
+      <w:proofErr w:type="spellEnd"/>
+      <w:r>
+        <w:rPr>
+          <w:i/>
+          <w:iCs/>
+          <w:sz w:val="24"/>
+          <w:szCs w:val="24"/>
+        </w:rPr>
+        <w:t>)</w:t>
       </w:r>
       <w:r>
         <w:rPr>
@@ -3547,7 +3916,23 @@
           <w:sz w:val="24"/>
           <w:szCs w:val="24"/>
         </w:rPr>
-        <w:t xml:space="preserve">prima che la struct </w:t>
+        <w:t xml:space="preserve">prima che la </w:t>
+      </w:r>
+      <w:proofErr w:type="spellStart"/>
+      <w:r>
+        <w:rPr>
+          <w:sz w:val="24"/>
+          <w:szCs w:val="24"/>
+        </w:rPr>
+        <w:t>struct</w:t>
+      </w:r>
+      <w:proofErr w:type="spellEnd"/>
+      <w:r>
+        <w:rPr>
+          <w:sz w:val="24"/>
+          <w:szCs w:val="24"/>
+        </w:rPr>
+        <w:t xml:space="preserve"> </w:t>
       </w:r>
       <w:r>
         <w:rPr>
@@ -3671,15 +4056,27 @@
           <w:szCs w:val="24"/>
         </w:rPr>
       </w:pPr>
-      <w:r>
-        <w:rPr>
-          <w:rFonts w:cstheme="minorHAnsi"/>
-          <w:i/>
-          <w:iCs/>
-          <w:sz w:val="24"/>
-          <w:szCs w:val="24"/>
-        </w:rPr>
-        <w:t>priority:</w:t>
+      <w:proofErr w:type="spellStart"/>
+      <w:r>
+        <w:rPr>
+          <w:rFonts w:cstheme="minorHAnsi"/>
+          <w:i/>
+          <w:iCs/>
+          <w:sz w:val="24"/>
+          <w:szCs w:val="24"/>
+        </w:rPr>
+        <w:t>priority</w:t>
+      </w:r>
+      <w:proofErr w:type="spellEnd"/>
+      <w:r>
+        <w:rPr>
+          <w:rFonts w:cstheme="minorHAnsi"/>
+          <w:i/>
+          <w:iCs/>
+          <w:sz w:val="24"/>
+          <w:szCs w:val="24"/>
+        </w:rPr>
+        <w:t>:</w:t>
       </w:r>
       <w:r>
         <w:rPr>
@@ -3716,15 +4113,27 @@
           <w:szCs w:val="24"/>
         </w:rPr>
       </w:pPr>
-      <w:r>
-        <w:rPr>
-          <w:rFonts w:cstheme="minorHAnsi"/>
-          <w:i/>
-          <w:iCs/>
-          <w:sz w:val="24"/>
-          <w:szCs w:val="24"/>
-        </w:rPr>
-        <w:t>blocking:</w:t>
+      <w:proofErr w:type="spellStart"/>
+      <w:r>
+        <w:rPr>
+          <w:rFonts w:cstheme="minorHAnsi"/>
+          <w:i/>
+          <w:iCs/>
+          <w:sz w:val="24"/>
+          <w:szCs w:val="24"/>
+        </w:rPr>
+        <w:t>blocking</w:t>
+      </w:r>
+      <w:proofErr w:type="spellEnd"/>
+      <w:r>
+        <w:rPr>
+          <w:rFonts w:cstheme="minorHAnsi"/>
+          <w:i/>
+          <w:iCs/>
+          <w:sz w:val="24"/>
+          <w:szCs w:val="24"/>
+        </w:rPr>
+        <w:t>:</w:t>
       </w:r>
       <w:r>
         <w:rPr>
@@ -3744,15 +4153,27 @@
         </w:rPr>
         <w:t>valore booleano per indicare se le operazioni devono essere effettuate in maniera bloccante (</w:t>
       </w:r>
-      <w:r>
-        <w:rPr>
-          <w:rFonts w:cstheme="minorHAnsi"/>
-          <w:i/>
-          <w:iCs/>
-          <w:sz w:val="24"/>
-          <w:szCs w:val="24"/>
-        </w:rPr>
-        <w:t>true)</w:t>
+      <w:proofErr w:type="spellStart"/>
+      <w:r>
+        <w:rPr>
+          <w:rFonts w:cstheme="minorHAnsi"/>
+          <w:i/>
+          <w:iCs/>
+          <w:sz w:val="24"/>
+          <w:szCs w:val="24"/>
+        </w:rPr>
+        <w:t>true</w:t>
+      </w:r>
+      <w:proofErr w:type="spellEnd"/>
+      <w:r>
+        <w:rPr>
+          <w:rFonts w:cstheme="minorHAnsi"/>
+          <w:i/>
+          <w:iCs/>
+          <w:sz w:val="24"/>
+          <w:szCs w:val="24"/>
+        </w:rPr>
+        <w:t>)</w:t>
       </w:r>
       <w:r>
         <w:rPr>
@@ -3789,15 +4210,27 @@
           <w:szCs w:val="24"/>
         </w:rPr>
       </w:pPr>
-      <w:r>
-        <w:rPr>
-          <w:rFonts w:cstheme="minorHAnsi"/>
-          <w:i/>
-          <w:iCs/>
-          <w:sz w:val="24"/>
-          <w:szCs w:val="24"/>
-        </w:rPr>
-        <w:t>timeout:</w:t>
+      <w:proofErr w:type="spellStart"/>
+      <w:r>
+        <w:rPr>
+          <w:rFonts w:cstheme="minorHAnsi"/>
+          <w:i/>
+          <w:iCs/>
+          <w:sz w:val="24"/>
+          <w:szCs w:val="24"/>
+        </w:rPr>
+        <w:t>timeout</w:t>
+      </w:r>
+      <w:proofErr w:type="spellEnd"/>
+      <w:r>
+        <w:rPr>
+          <w:rFonts w:cstheme="minorHAnsi"/>
+          <w:i/>
+          <w:iCs/>
+          <w:sz w:val="24"/>
+          <w:szCs w:val="24"/>
+        </w:rPr>
+        <w:t>:</w:t>
       </w:r>
       <w:r>
         <w:rPr>
@@ -3815,7 +4248,43 @@
           <w:sz w:val="24"/>
           <w:szCs w:val="24"/>
         </w:rPr>
-        <w:t>in caso di operazioni bloccanti indica il timeout massimo da aspettare entro cui le condizioni devono essere soddisfatte. Se al termine del timeout non è ancora possibile effettuare l’operazione richiesta, essa fallisce.</w:t>
+        <w:t xml:space="preserve">in caso di operazioni bloccanti indica il </w:t>
+      </w:r>
+      <w:proofErr w:type="spellStart"/>
+      <w:r>
+        <w:rPr>
+          <w:rFonts w:cstheme="minorHAnsi"/>
+          <w:sz w:val="24"/>
+          <w:szCs w:val="24"/>
+        </w:rPr>
+        <w:t>timeout</w:t>
+      </w:r>
+      <w:proofErr w:type="spellEnd"/>
+      <w:r>
+        <w:rPr>
+          <w:rFonts w:cstheme="minorHAnsi"/>
+          <w:sz w:val="24"/>
+          <w:szCs w:val="24"/>
+        </w:rPr>
+        <w:t xml:space="preserve"> massimo da aspettare entro cui le condizioni devono essere soddisfatte. Se al termine del </w:t>
+      </w:r>
+      <w:proofErr w:type="spellStart"/>
+      <w:r>
+        <w:rPr>
+          <w:rFonts w:cstheme="minorHAnsi"/>
+          <w:sz w:val="24"/>
+          <w:szCs w:val="24"/>
+        </w:rPr>
+        <w:t>timeout</w:t>
+      </w:r>
+      <w:proofErr w:type="spellEnd"/>
+      <w:r>
+        <w:rPr>
+          <w:rFonts w:cstheme="minorHAnsi"/>
+          <w:sz w:val="24"/>
+          <w:szCs w:val="24"/>
+        </w:rPr>
+        <w:t xml:space="preserve"> non è ancora possibile effettuare l’operazione richiesta, essa fallisce.</w:t>
       </w:r>
     </w:p>
     <w:p>
@@ -3842,12 +4311,30 @@
       <w:r>
         <w:t xml:space="preserve">Operazione di </w:t>
       </w:r>
-      <w:r>
-        <w:rPr>
-          <w:i/>
-          <w:iCs/>
-        </w:rPr>
-        <w:t>ioctl()</w:t>
+      <w:proofErr w:type="spellStart"/>
+      <w:proofErr w:type="gramStart"/>
+      <w:r>
+        <w:rPr>
+          <w:i/>
+          <w:iCs/>
+        </w:rPr>
+        <w:t>ioctl</w:t>
+      </w:r>
+      <w:proofErr w:type="spellEnd"/>
+      <w:r>
+        <w:rPr>
+          <w:i/>
+          <w:iCs/>
+        </w:rPr>
+        <w:t>(</w:t>
+      </w:r>
+      <w:proofErr w:type="gramEnd"/>
+      <w:r>
+        <w:rPr>
+          <w:i/>
+          <w:iCs/>
+        </w:rPr>
+        <w:t>)</w:t>
       </w:r>
       <w:bookmarkEnd w:id="5"/>
     </w:p>
@@ -3873,14 +4360,45 @@
         </w:rPr>
         <w:t xml:space="preserve">tramite la funzione </w:t>
       </w:r>
-      <w:r>
-        <w:rPr>
-          <w:i/>
-          <w:iCs/>
-          <w:sz w:val="24"/>
-          <w:szCs w:val="24"/>
-        </w:rPr>
-        <w:t>dev_ioctl()</w:t>
+      <w:proofErr w:type="spellStart"/>
+      <w:r>
+        <w:rPr>
+          <w:i/>
+          <w:iCs/>
+          <w:sz w:val="24"/>
+          <w:szCs w:val="24"/>
+        </w:rPr>
+        <w:t>dev_</w:t>
+      </w:r>
+      <w:proofErr w:type="gramStart"/>
+      <w:r>
+        <w:rPr>
+          <w:i/>
+          <w:iCs/>
+          <w:sz w:val="24"/>
+          <w:szCs w:val="24"/>
+        </w:rPr>
+        <w:t>ioctl</w:t>
+      </w:r>
+      <w:proofErr w:type="spellEnd"/>
+      <w:r>
+        <w:rPr>
+          <w:i/>
+          <w:iCs/>
+          <w:sz w:val="24"/>
+          <w:szCs w:val="24"/>
+        </w:rPr>
+        <w:t>(</w:t>
+      </w:r>
+      <w:proofErr w:type="gramEnd"/>
+      <w:r>
+        <w:rPr>
+          <w:i/>
+          <w:iCs/>
+          <w:sz w:val="24"/>
+          <w:szCs w:val="24"/>
+        </w:rPr>
+        <w:t>)</w:t>
       </w:r>
       <w:r>
         <w:rPr>
@@ -3910,8 +4428,25 @@
           <w:sz w:val="24"/>
           <w:szCs w:val="24"/>
         </w:rPr>
-        <w:t xml:space="preserve">. Poiché la funzione modifica solo i campi della struct </w:t>
-      </w:r>
+        <w:t xml:space="preserve">. Poiché la funzione modifica solo i campi della </w:t>
+      </w:r>
+      <w:proofErr w:type="spellStart"/>
+      <w:r>
+        <w:rPr>
+          <w:sz w:val="24"/>
+          <w:szCs w:val="24"/>
+        </w:rPr>
+        <w:t>struct</w:t>
+      </w:r>
+      <w:proofErr w:type="spellEnd"/>
+      <w:r>
+        <w:rPr>
+          <w:sz w:val="24"/>
+          <w:szCs w:val="24"/>
+        </w:rPr>
+        <w:t xml:space="preserve"> </w:t>
+      </w:r>
+      <w:proofErr w:type="spellStart"/>
       <w:r>
         <w:rPr>
           <w:i/>
@@ -3921,12 +4456,29 @@
         </w:rPr>
         <w:t>session_state</w:t>
       </w:r>
-      <w:r>
-        <w:rPr>
-          <w:sz w:val="24"/>
-          <w:szCs w:val="24"/>
-        </w:rPr>
-        <w:t xml:space="preserve"> e poiché tale struct è unica per ogni sessione apert</w:t>
+      <w:proofErr w:type="spellEnd"/>
+      <w:r>
+        <w:rPr>
+          <w:sz w:val="24"/>
+          <w:szCs w:val="24"/>
+        </w:rPr>
+        <w:t xml:space="preserve"> e poiché tale </w:t>
+      </w:r>
+      <w:proofErr w:type="spellStart"/>
+      <w:r>
+        <w:rPr>
+          <w:sz w:val="24"/>
+          <w:szCs w:val="24"/>
+        </w:rPr>
+        <w:t>struct</w:t>
+      </w:r>
+      <w:proofErr w:type="spellEnd"/>
+      <w:r>
+        <w:rPr>
+          <w:sz w:val="24"/>
+          <w:szCs w:val="24"/>
+        </w:rPr>
+        <w:t xml:space="preserve"> è unica per ogni sessione apert</w:t>
       </w:r>
       <w:r>
         <w:rPr>
@@ -3940,7 +4492,23 @@
           <w:sz w:val="24"/>
           <w:szCs w:val="24"/>
         </w:rPr>
-        <w:t xml:space="preserve"> non è necessario inserire sezioni critiche, e quindi mutex, al suo interno.</w:t>
+        <w:t xml:space="preserve"> non è necessario inserire sezioni critiche, e quindi </w:t>
+      </w:r>
+      <w:proofErr w:type="spellStart"/>
+      <w:r>
+        <w:rPr>
+          <w:sz w:val="24"/>
+          <w:szCs w:val="24"/>
+        </w:rPr>
+        <w:t>mutex</w:t>
+      </w:r>
+      <w:proofErr w:type="spellEnd"/>
+      <w:r>
+        <w:rPr>
+          <w:sz w:val="24"/>
+          <w:szCs w:val="24"/>
+        </w:rPr>
+        <w:t>, al suo interno.</w:t>
       </w:r>
     </w:p>
     <w:p>
@@ -3965,14 +4533,45 @@
         </w:rPr>
         <w:t xml:space="preserve">, tramite la </w:t>
       </w:r>
-      <w:r>
-        <w:rPr>
-          <w:i/>
-          <w:iCs/>
-          <w:sz w:val="24"/>
-          <w:szCs w:val="24"/>
-        </w:rPr>
-        <w:t>dev_ioctl()</w:t>
+      <w:proofErr w:type="spellStart"/>
+      <w:r>
+        <w:rPr>
+          <w:i/>
+          <w:iCs/>
+          <w:sz w:val="24"/>
+          <w:szCs w:val="24"/>
+        </w:rPr>
+        <w:t>dev_</w:t>
+      </w:r>
+      <w:proofErr w:type="gramStart"/>
+      <w:r>
+        <w:rPr>
+          <w:i/>
+          <w:iCs/>
+          <w:sz w:val="24"/>
+          <w:szCs w:val="24"/>
+        </w:rPr>
+        <w:t>ioctl</w:t>
+      </w:r>
+      <w:proofErr w:type="spellEnd"/>
+      <w:r>
+        <w:rPr>
+          <w:i/>
+          <w:iCs/>
+          <w:sz w:val="24"/>
+          <w:szCs w:val="24"/>
+        </w:rPr>
+        <w:t>(</w:t>
+      </w:r>
+      <w:proofErr w:type="gramEnd"/>
+      <w:r>
+        <w:rPr>
+          <w:i/>
+          <w:iCs/>
+          <w:sz w:val="24"/>
+          <w:szCs w:val="24"/>
+        </w:rPr>
+        <w:t>)</w:t>
       </w:r>
       <w:r>
         <w:rPr>
@@ -4105,6 +4704,7 @@
         </w:rPr>
         <w:t xml:space="preserve">La funzione </w:t>
       </w:r>
+      <w:proofErr w:type="spellStart"/>
       <w:r>
         <w:rPr>
           <w:i/>
@@ -4114,6 +4714,7 @@
         </w:rPr>
         <w:t>dev_write</w:t>
       </w:r>
+      <w:proofErr w:type="spellEnd"/>
       <w:r>
         <w:rPr>
           <w:i/>
@@ -4135,7 +4736,23 @@
           <w:sz w:val="24"/>
           <w:szCs w:val="24"/>
         </w:rPr>
-        <w:t>Ogni qual volta un thread voglia effettuare un</w:t>
+        <w:t xml:space="preserve">Ogni qual volta un </w:t>
+      </w:r>
+      <w:proofErr w:type="spellStart"/>
+      <w:r>
+        <w:rPr>
+          <w:sz w:val="24"/>
+          <w:szCs w:val="24"/>
+        </w:rPr>
+        <w:t>thread</w:t>
+      </w:r>
+      <w:proofErr w:type="spellEnd"/>
+      <w:r>
+        <w:rPr>
+          <w:sz w:val="24"/>
+          <w:szCs w:val="24"/>
+        </w:rPr>
+        <w:t xml:space="preserve"> voglia effettuare un</w:t>
       </w:r>
       <w:r>
         <w:rPr>
@@ -4149,14 +4766,39 @@
           <w:sz w:val="24"/>
           <w:szCs w:val="24"/>
         </w:rPr>
-        <w:t xml:space="preserve"> nel flusso di un certo device</w:t>
-      </w:r>
-      <w:r>
-        <w:rPr>
-          <w:sz w:val="24"/>
-          <w:szCs w:val="24"/>
-        </w:rPr>
-        <w:t xml:space="preserve"> (associato ad un minor number univoco)</w:t>
+        <w:t xml:space="preserve"> nel flusso di un certo </w:t>
+      </w:r>
+      <w:proofErr w:type="gramStart"/>
+      <w:r>
+        <w:rPr>
+          <w:sz w:val="24"/>
+          <w:szCs w:val="24"/>
+        </w:rPr>
+        <w:t>device</w:t>
+      </w:r>
+      <w:proofErr w:type="gramEnd"/>
+      <w:r>
+        <w:rPr>
+          <w:sz w:val="24"/>
+          <w:szCs w:val="24"/>
+        </w:rPr>
+        <w:t xml:space="preserve"> (associato ad un minor </w:t>
+      </w:r>
+      <w:proofErr w:type="spellStart"/>
+      <w:r>
+        <w:rPr>
+          <w:sz w:val="24"/>
+          <w:szCs w:val="24"/>
+        </w:rPr>
+        <w:t>number</w:t>
+      </w:r>
+      <w:proofErr w:type="spellEnd"/>
+      <w:r>
+        <w:rPr>
+          <w:sz w:val="24"/>
+          <w:szCs w:val="24"/>
+        </w:rPr>
+        <w:t xml:space="preserve"> univoco)</w:t>
       </w:r>
       <w:r>
         <w:rPr>
@@ -4202,6 +4844,7 @@
         </w:rPr>
         <w:t xml:space="preserve">Prima di essere copiati nel buffer di destinazione, i dati vengono copiati a livello kernel attraverso un buffer temporaneo, tramite la </w:t>
       </w:r>
+      <w:proofErr w:type="spellStart"/>
       <w:r>
         <w:rPr>
           <w:i/>
@@ -4211,6 +4854,7 @@
         </w:rPr>
         <w:t>copy_from_user</w:t>
       </w:r>
+      <w:proofErr w:type="spellEnd"/>
       <w:r>
         <w:rPr>
           <w:sz w:val="24"/>
@@ -4293,7 +4937,23 @@
           <w:sz w:val="24"/>
           <w:szCs w:val="24"/>
         </w:rPr>
-        <w:t>o. Si rende in tal modo possibile ad altri thread di continuare ad operare normalmente</w:t>
+        <w:t xml:space="preserve">o. Si rende in tal modo possibile ad altri </w:t>
+      </w:r>
+      <w:proofErr w:type="spellStart"/>
+      <w:r>
+        <w:rPr>
+          <w:sz w:val="24"/>
+          <w:szCs w:val="24"/>
+        </w:rPr>
+        <w:t>thread</w:t>
+      </w:r>
+      <w:proofErr w:type="spellEnd"/>
+      <w:r>
+        <w:rPr>
+          <w:sz w:val="24"/>
+          <w:szCs w:val="24"/>
+        </w:rPr>
+        <w:t xml:space="preserve"> di continuare ad operare normalmente</w:t>
       </w:r>
       <w:r>
         <w:rPr>
@@ -4330,8 +4990,25 @@
           <w:sz w:val="24"/>
           <w:szCs w:val="24"/>
         </w:rPr>
-        <w:t xml:space="preserve">(alta e bassa priorità) ed essere bloccante o meno, a seconda della configurazione attuale della sessione (struct </w:t>
-      </w:r>
+        <w:t>(alta e bassa priorità) ed essere bloccante o meno, a seconda della configurazione attuale della sessione (</w:t>
+      </w:r>
+      <w:proofErr w:type="spellStart"/>
+      <w:r>
+        <w:rPr>
+          <w:sz w:val="24"/>
+          <w:szCs w:val="24"/>
+        </w:rPr>
+        <w:t>struct</w:t>
+      </w:r>
+      <w:proofErr w:type="spellEnd"/>
+      <w:r>
+        <w:rPr>
+          <w:sz w:val="24"/>
+          <w:szCs w:val="24"/>
+        </w:rPr>
+        <w:t xml:space="preserve"> </w:t>
+      </w:r>
+      <w:proofErr w:type="spellStart"/>
       <w:r>
         <w:rPr>
           <w:i/>
@@ -4341,6 +5018,7 @@
         </w:rPr>
         <w:t>session_state</w:t>
       </w:r>
+      <w:proofErr w:type="spellEnd"/>
       <w:r>
         <w:rPr>
           <w:sz w:val="24"/>
@@ -4371,21 +5049,68 @@
         </w:rPr>
         <w:t>Nel caso di operazione non bloccante, l’impossibilità di recuperare il lock (</w:t>
       </w:r>
-      <w:r>
-        <w:rPr>
-          <w:i/>
-          <w:iCs/>
-          <w:sz w:val="24"/>
-          <w:szCs w:val="24"/>
-        </w:rPr>
-        <w:t>mutex_trylock()</w:t>
-      </w:r>
-      <w:r>
-        <w:rPr>
-          <w:sz w:val="24"/>
-          <w:szCs w:val="24"/>
-        </w:rPr>
-        <w:t>) o la mancanza di byte disponibili hanno come risultato il fallimento immediato dell’operazione. Nel caso di operazione bloccante invece si attende, fino al termine di un timeout impostabile, che le condizioni per la scrittura vengano soddisfatte.</w:t>
+      <w:proofErr w:type="spellStart"/>
+      <w:r>
+        <w:rPr>
+          <w:i/>
+          <w:iCs/>
+          <w:sz w:val="24"/>
+          <w:szCs w:val="24"/>
+        </w:rPr>
+        <w:t>mutex_</w:t>
+      </w:r>
+      <w:proofErr w:type="gramStart"/>
+      <w:r>
+        <w:rPr>
+          <w:i/>
+          <w:iCs/>
+          <w:sz w:val="24"/>
+          <w:szCs w:val="24"/>
+        </w:rPr>
+        <w:t>trylock</w:t>
+      </w:r>
+      <w:proofErr w:type="spellEnd"/>
+      <w:r>
+        <w:rPr>
+          <w:i/>
+          <w:iCs/>
+          <w:sz w:val="24"/>
+          <w:szCs w:val="24"/>
+        </w:rPr>
+        <w:t>(</w:t>
+      </w:r>
+      <w:proofErr w:type="gramEnd"/>
+      <w:r>
+        <w:rPr>
+          <w:i/>
+          <w:iCs/>
+          <w:sz w:val="24"/>
+          <w:szCs w:val="24"/>
+        </w:rPr>
+        <w:t>)</w:t>
+      </w:r>
+      <w:r>
+        <w:rPr>
+          <w:sz w:val="24"/>
+          <w:szCs w:val="24"/>
+        </w:rPr>
+        <w:t xml:space="preserve">) o la mancanza di byte disponibili hanno come risultato il fallimento immediato dell’operazione. Nel caso di operazione bloccante invece si attende, fino al termine di un </w:t>
+      </w:r>
+      <w:proofErr w:type="spellStart"/>
+      <w:r>
+        <w:rPr>
+          <w:sz w:val="24"/>
+          <w:szCs w:val="24"/>
+        </w:rPr>
+        <w:t>timeout</w:t>
+      </w:r>
+      <w:proofErr w:type="spellEnd"/>
+      <w:r>
+        <w:rPr>
+          <w:sz w:val="24"/>
+          <w:szCs w:val="24"/>
+        </w:rPr>
+        <w:t xml:space="preserve"> impostabile, che le condizioni per la scrittura vengano soddisfatte.</w:t>
       </w:r>
     </w:p>
     <w:p>
@@ -4448,6 +5173,7 @@
         </w:rPr>
         <w:t xml:space="preserve">L’operazione di lettura è implementata dalla funzione </w:t>
       </w:r>
+      <w:proofErr w:type="spellStart"/>
       <w:r>
         <w:rPr>
           <w:i/>
@@ -4464,6 +5190,7 @@
         </w:rPr>
         <w:t>read</w:t>
       </w:r>
+      <w:proofErr w:type="spellEnd"/>
       <w:r>
         <w:rPr>
           <w:sz w:val="24"/>
@@ -4497,8 +5224,25 @@
           <w:sz w:val="24"/>
           <w:szCs w:val="24"/>
         </w:rPr>
-        <w:t xml:space="preserve"> sulla struct </w:t>
-      </w:r>
+        <w:t xml:space="preserve"> sulla </w:t>
+      </w:r>
+      <w:proofErr w:type="spellStart"/>
+      <w:r>
+        <w:rPr>
+          <w:sz w:val="24"/>
+          <w:szCs w:val="24"/>
+        </w:rPr>
+        <w:t>struct</w:t>
+      </w:r>
+      <w:proofErr w:type="spellEnd"/>
+      <w:r>
+        <w:rPr>
+          <w:sz w:val="24"/>
+          <w:szCs w:val="24"/>
+        </w:rPr>
+        <w:t xml:space="preserve"> </w:t>
+      </w:r>
+      <w:proofErr w:type="spellStart"/>
       <w:r>
         <w:rPr>
           <w:i/>
@@ -4508,6 +5252,7 @@
         </w:rPr>
         <w:t>object_state</w:t>
       </w:r>
+      <w:proofErr w:type="spellEnd"/>
       <w:r>
         <w:rPr>
           <w:i/>
@@ -4543,7 +5288,23 @@
           <w:sz w:val="24"/>
           <w:szCs w:val="24"/>
         </w:rPr>
-        <w:t xml:space="preserve"> sullo stato del device o sui dati in esso contenuti.</w:t>
+        <w:t xml:space="preserve"> sullo stato del </w:t>
+      </w:r>
+      <w:proofErr w:type="gramStart"/>
+      <w:r>
+        <w:rPr>
+          <w:sz w:val="24"/>
+          <w:szCs w:val="24"/>
+        </w:rPr>
+        <w:t>device</w:t>
+      </w:r>
+      <w:proofErr w:type="gramEnd"/>
+      <w:r>
+        <w:rPr>
+          <w:sz w:val="24"/>
+          <w:szCs w:val="24"/>
+        </w:rPr>
+        <w:t xml:space="preserve"> o sui dati in esso contenuti.</w:t>
       </w:r>
     </w:p>
     <w:p>
@@ -4596,14 +5357,45 @@
         </w:rPr>
         <w:t xml:space="preserve"> in cui copiare i dati recuperati dal buffer a livello kernel prima di passarli a livello user con la funzione </w:t>
       </w:r>
-      <w:r>
-        <w:rPr>
-          <w:i/>
-          <w:iCs/>
-          <w:sz w:val="24"/>
-          <w:szCs w:val="24"/>
-        </w:rPr>
-        <w:t>copy_to_user()</w:t>
+      <w:proofErr w:type="spellStart"/>
+      <w:r>
+        <w:rPr>
+          <w:i/>
+          <w:iCs/>
+          <w:sz w:val="24"/>
+          <w:szCs w:val="24"/>
+        </w:rPr>
+        <w:t>copy_to_</w:t>
+      </w:r>
+      <w:proofErr w:type="gramStart"/>
+      <w:r>
+        <w:rPr>
+          <w:i/>
+          <w:iCs/>
+          <w:sz w:val="24"/>
+          <w:szCs w:val="24"/>
+        </w:rPr>
+        <w:t>user</w:t>
+      </w:r>
+      <w:proofErr w:type="spellEnd"/>
+      <w:r>
+        <w:rPr>
+          <w:i/>
+          <w:iCs/>
+          <w:sz w:val="24"/>
+          <w:szCs w:val="24"/>
+        </w:rPr>
+        <w:t>(</w:t>
+      </w:r>
+      <w:proofErr w:type="gramEnd"/>
+      <w:r>
+        <w:rPr>
+          <w:i/>
+          <w:iCs/>
+          <w:sz w:val="24"/>
+          <w:szCs w:val="24"/>
+        </w:rPr>
+        <w:t>)</w:t>
       </w:r>
       <w:r>
         <w:rPr>
@@ -4663,23 +5455,45 @@
         </w:rPr>
         <w:t xml:space="preserve"> della funzione </w:t>
       </w:r>
-      <w:r>
-        <w:rPr>
-          <w:i/>
-          <w:iCs/>
-          <w:sz w:val="24"/>
-          <w:szCs w:val="24"/>
-        </w:rPr>
-        <w:t>clear_user</w:t>
-      </w:r>
-      <w:r>
-        <w:rPr>
-          <w:i/>
-          <w:iCs/>
-          <w:sz w:val="24"/>
-          <w:szCs w:val="24"/>
-        </w:rPr>
-        <w:t>()</w:t>
+      <w:proofErr w:type="spellStart"/>
+      <w:r>
+        <w:rPr>
+          <w:i/>
+          <w:iCs/>
+          <w:sz w:val="24"/>
+          <w:szCs w:val="24"/>
+        </w:rPr>
+        <w:t>clear_</w:t>
+      </w:r>
+      <w:proofErr w:type="gramStart"/>
+      <w:r>
+        <w:rPr>
+          <w:i/>
+          <w:iCs/>
+          <w:sz w:val="24"/>
+          <w:szCs w:val="24"/>
+        </w:rPr>
+        <w:t>user</w:t>
+      </w:r>
+      <w:proofErr w:type="spellEnd"/>
+      <w:r>
+        <w:rPr>
+          <w:i/>
+          <w:iCs/>
+          <w:sz w:val="24"/>
+          <w:szCs w:val="24"/>
+        </w:rPr>
+        <w:t>(</w:t>
+      </w:r>
+      <w:proofErr w:type="gramEnd"/>
+      <w:r>
+        <w:rPr>
+          <w:i/>
+          <w:iCs/>
+          <w:sz w:val="24"/>
+          <w:szCs w:val="24"/>
+        </w:rPr>
+        <w:t>)</w:t>
       </w:r>
       <w:r>
         <w:rPr>
@@ -4752,7 +5566,23 @@
           <w:sz w:val="24"/>
           <w:szCs w:val="24"/>
         </w:rPr>
-        <w:t>. Solo nel momento in cui il buffer è completamente vuoto si restituisce un messaggio di errore (caso non bloccante) o si porta il thread a dormire in attesa dei dati (caso bloccante).</w:t>
+        <w:t xml:space="preserve">. Solo nel momento in cui il buffer è completamente vuoto si restituisce un messaggio di errore (caso non bloccante) o si porta il </w:t>
+      </w:r>
+      <w:proofErr w:type="spellStart"/>
+      <w:r>
+        <w:rPr>
+          <w:sz w:val="24"/>
+          <w:szCs w:val="24"/>
+        </w:rPr>
+        <w:t>thread</w:t>
+      </w:r>
+      <w:proofErr w:type="spellEnd"/>
+      <w:r>
+        <w:rPr>
+          <w:sz w:val="24"/>
+          <w:szCs w:val="24"/>
+        </w:rPr>
+        <w:t xml:space="preserve"> a dormire in attesa dei dati (caso bloccante).</w:t>
       </w:r>
     </w:p>
     <w:p>
@@ -4825,9 +5655,18 @@
           <w:i/>
           <w:iCs/>
         </w:rPr>
-        <w:t>work queue</w:t>
+        <w:t xml:space="preserve">work </w:t>
+      </w:r>
+      <w:proofErr w:type="spellStart"/>
+      <w:r>
+        <w:rPr>
+          <w:i/>
+          <w:iCs/>
+        </w:rPr>
+        <w:t>queue</w:t>
       </w:r>
       <w:bookmarkEnd w:id="9"/>
+      <w:proofErr w:type="spellEnd"/>
     </w:p>
     <w:p>
       <w:pPr>
@@ -4844,8 +5683,18 @@
           <w:sz w:val="24"/>
           <w:szCs w:val="24"/>
         </w:rPr>
-        <w:t>Le scritture effettuate sul flusso a bassa priorità vengono eseguite in maniera asincrona tramite il meccanismo delle work queue</w:t>
-      </w:r>
+        <w:t xml:space="preserve">Le scritture effettuate sul flusso a bassa priorità vengono eseguite in maniera asincrona tramite il meccanismo delle work </w:t>
+      </w:r>
+      <w:proofErr w:type="spellStart"/>
+      <w:r>
+        <w:rPr>
+          <w:rFonts w:cstheme="minorHAnsi"/>
+          <w:sz w:val="24"/>
+          <w:szCs w:val="24"/>
+        </w:rPr>
+        <w:t>queue</w:t>
+      </w:r>
+      <w:proofErr w:type="spellEnd"/>
       <w:r>
         <w:rPr>
           <w:rFonts w:cstheme="minorHAnsi"/>
@@ -4868,7 +5717,25 @@
           <w:sz w:val="24"/>
           <w:szCs w:val="24"/>
         </w:rPr>
-        <w:t>del lavoro deferred.</w:t>
+        <w:t xml:space="preserve">del lavoro </w:t>
+      </w:r>
+      <w:proofErr w:type="spellStart"/>
+      <w:r>
+        <w:rPr>
+          <w:rFonts w:cstheme="minorHAnsi"/>
+          <w:sz w:val="24"/>
+          <w:szCs w:val="24"/>
+        </w:rPr>
+        <w:t>deferred</w:t>
+      </w:r>
+      <w:proofErr w:type="spellEnd"/>
+      <w:r>
+        <w:rPr>
+          <w:rFonts w:cstheme="minorHAnsi"/>
+          <w:sz w:val="24"/>
+          <w:szCs w:val="24"/>
+        </w:rPr>
+        <w:t>.</w:t>
       </w:r>
     </w:p>
     <w:p>
@@ -4886,7 +5753,25 @@
           <w:sz w:val="24"/>
           <w:szCs w:val="24"/>
         </w:rPr>
-        <w:t xml:space="preserve">La scelta riguardo l’uso delle work queue rispetto ad altri meccanismi simili è dovuta alla presenza nel lavoro </w:t>
+        <w:t xml:space="preserve">La scelta riguardo l’uso delle work </w:t>
+      </w:r>
+      <w:proofErr w:type="spellStart"/>
+      <w:r>
+        <w:rPr>
+          <w:rFonts w:cstheme="minorHAnsi"/>
+          <w:sz w:val="24"/>
+          <w:szCs w:val="24"/>
+        </w:rPr>
+        <w:t>queue</w:t>
+      </w:r>
+      <w:proofErr w:type="spellEnd"/>
+      <w:r>
+        <w:rPr>
+          <w:rFonts w:cstheme="minorHAnsi"/>
+          <w:sz w:val="24"/>
+          <w:szCs w:val="24"/>
+        </w:rPr>
+        <w:t xml:space="preserve"> rispetto ad altri meccanismi simili è dovuta alla presenza nel lavoro </w:t>
       </w:r>
       <w:r>
         <w:rPr>
@@ -4904,23 +5789,53 @@
         </w:rPr>
         <w:t xml:space="preserve"> di una </w:t>
       </w:r>
-      <w:r>
-        <w:rPr>
-          <w:rFonts w:cstheme="minorHAnsi"/>
-          <w:i/>
-          <w:iCs/>
-          <w:sz w:val="24"/>
-          <w:szCs w:val="24"/>
-        </w:rPr>
-        <w:t>mutex_lock,</w:t>
-      </w:r>
-      <w:r>
-        <w:rPr>
-          <w:rFonts w:cstheme="minorHAnsi"/>
-          <w:sz w:val="24"/>
-          <w:szCs w:val="24"/>
-        </w:rPr>
-        <w:t xml:space="preserve"> ossia un’operazione bloccante. Nonostante ne sia comunque sconsigliato l’uso, essa si rende necessaria per impedire che la scrittura fallisca trovando il mutex già occupato</w:t>
+      <w:proofErr w:type="spellStart"/>
+      <w:r>
+        <w:rPr>
+          <w:rFonts w:cstheme="minorHAnsi"/>
+          <w:i/>
+          <w:iCs/>
+          <w:sz w:val="24"/>
+          <w:szCs w:val="24"/>
+        </w:rPr>
+        <w:t>mutex_lock</w:t>
+      </w:r>
+      <w:proofErr w:type="spellEnd"/>
+      <w:r>
+        <w:rPr>
+          <w:rFonts w:cstheme="minorHAnsi"/>
+          <w:i/>
+          <w:iCs/>
+          <w:sz w:val="24"/>
+          <w:szCs w:val="24"/>
+        </w:rPr>
+        <w:t>,</w:t>
+      </w:r>
+      <w:r>
+        <w:rPr>
+          <w:rFonts w:cstheme="minorHAnsi"/>
+          <w:sz w:val="24"/>
+          <w:szCs w:val="24"/>
+        </w:rPr>
+        <w:t xml:space="preserve"> ossia un’operazione bloccante. Nonostante ne sia comunque sconsigliato l’uso, essa si rende necessaria per impedire che la scrittura fallisca trovando il </w:t>
+      </w:r>
+      <w:proofErr w:type="spellStart"/>
+      <w:r>
+        <w:rPr>
+          <w:rFonts w:cstheme="minorHAnsi"/>
+          <w:sz w:val="24"/>
+          <w:szCs w:val="24"/>
+        </w:rPr>
+        <w:t>mutex</w:t>
+      </w:r>
+      <w:proofErr w:type="spellEnd"/>
+      <w:r>
+        <w:rPr>
+          <w:rFonts w:cstheme="minorHAnsi"/>
+          <w:sz w:val="24"/>
+          <w:szCs w:val="24"/>
+        </w:rPr>
+        <w:t xml:space="preserve"> già occupato</w:t>
       </w:r>
       <w:r>
         <w:rPr>
@@ -4930,6 +5845,7 @@
         </w:rPr>
         <w:t xml:space="preserve"> (la </w:t>
       </w:r>
+      <w:proofErr w:type="spellStart"/>
       <w:r>
         <w:rPr>
           <w:rFonts w:cstheme="minorHAnsi"/>
@@ -4940,6 +5856,7 @@
         </w:rPr>
         <w:t>mutex_trylock</w:t>
       </w:r>
+      <w:proofErr w:type="spellEnd"/>
       <w:r>
         <w:rPr>
           <w:rFonts w:cstheme="minorHAnsi"/>
@@ -5032,6 +5949,7 @@
         </w:rPr>
         <w:t xml:space="preserve"> all’inserimento del lavoro nella coda. Il campo </w:t>
       </w:r>
+      <w:proofErr w:type="spellStart"/>
       <w:r>
         <w:rPr>
           <w:rFonts w:cstheme="minorHAnsi"/>
@@ -5042,6 +5960,7 @@
         </w:rPr>
         <w:t>reserved_bytes</w:t>
       </w:r>
+      <w:proofErr w:type="spellEnd"/>
       <w:r>
         <w:rPr>
           <w:rFonts w:cstheme="minorHAnsi"/>
@@ -5059,17 +5978,47 @@
           <w:sz w:val="24"/>
           <w:szCs w:val="24"/>
         </w:rPr>
-        <w:t xml:space="preserve">presente nella struct </w:t>
-      </w:r>
-      <w:r>
-        <w:rPr>
-          <w:rFonts w:cstheme="minorHAnsi"/>
-          <w:i/>
-          <w:iCs/>
-          <w:sz w:val="24"/>
-          <w:szCs w:val="24"/>
-        </w:rPr>
-        <w:t xml:space="preserve">object_state </w:t>
+        <w:t xml:space="preserve">presente nella </w:t>
+      </w:r>
+      <w:proofErr w:type="spellStart"/>
+      <w:r>
+        <w:rPr>
+          <w:rFonts w:cstheme="minorHAnsi"/>
+          <w:sz w:val="24"/>
+          <w:szCs w:val="24"/>
+        </w:rPr>
+        <w:t>struct</w:t>
+      </w:r>
+      <w:proofErr w:type="spellEnd"/>
+      <w:r>
+        <w:rPr>
+          <w:rFonts w:cstheme="minorHAnsi"/>
+          <w:sz w:val="24"/>
+          <w:szCs w:val="24"/>
+        </w:rPr>
+        <w:t xml:space="preserve"> </w:t>
+      </w:r>
+      <w:proofErr w:type="spellStart"/>
+      <w:r>
+        <w:rPr>
+          <w:rFonts w:cstheme="minorHAnsi"/>
+          <w:i/>
+          <w:iCs/>
+          <w:sz w:val="24"/>
+          <w:szCs w:val="24"/>
+        </w:rPr>
+        <w:t>object_state</w:t>
+      </w:r>
+      <w:proofErr w:type="spellEnd"/>
+      <w:r>
+        <w:rPr>
+          <w:rFonts w:cstheme="minorHAnsi"/>
+          <w:i/>
+          <w:iCs/>
+          <w:sz w:val="24"/>
+          <w:szCs w:val="24"/>
+        </w:rPr>
+        <w:t xml:space="preserve"> </w:t>
       </w:r>
       <w:r>
         <w:rPr>
@@ -5157,7 +6106,25 @@
           <w:sz w:val="24"/>
           <w:szCs w:val="24"/>
         </w:rPr>
-        <w:t xml:space="preserve"> che il deferred work </w:t>
+        <w:t xml:space="preserve"> che il </w:t>
+      </w:r>
+      <w:proofErr w:type="spellStart"/>
+      <w:r>
+        <w:rPr>
+          <w:rFonts w:cstheme="minorHAnsi"/>
+          <w:sz w:val="24"/>
+          <w:szCs w:val="24"/>
+        </w:rPr>
+        <w:t>deferred</w:t>
+      </w:r>
+      <w:proofErr w:type="spellEnd"/>
+      <w:r>
+        <w:rPr>
+          <w:rFonts w:cstheme="minorHAnsi"/>
+          <w:sz w:val="24"/>
+          <w:szCs w:val="24"/>
+        </w:rPr>
+        <w:t xml:space="preserve"> work </w:t>
       </w:r>
       <w:r>
         <w:rPr>
@@ -5225,15 +6192,27 @@
         </w:rPr>
         <w:t xml:space="preserve">La scrittura effettiva è molto simile alla funzione </w:t>
       </w:r>
-      <w:r>
-        <w:rPr>
-          <w:rFonts w:cstheme="minorHAnsi"/>
-          <w:i/>
-          <w:iCs/>
-          <w:sz w:val="24"/>
-          <w:szCs w:val="24"/>
-        </w:rPr>
-        <w:t xml:space="preserve">dev_write </w:t>
+      <w:proofErr w:type="spellStart"/>
+      <w:r>
+        <w:rPr>
+          <w:rFonts w:cstheme="minorHAnsi"/>
+          <w:i/>
+          <w:iCs/>
+          <w:sz w:val="24"/>
+          <w:szCs w:val="24"/>
+        </w:rPr>
+        <w:t>dev_write</w:t>
+      </w:r>
+      <w:proofErr w:type="spellEnd"/>
+      <w:r>
+        <w:rPr>
+          <w:rFonts w:cstheme="minorHAnsi"/>
+          <w:i/>
+          <w:iCs/>
+          <w:sz w:val="24"/>
+          <w:szCs w:val="24"/>
+        </w:rPr>
+        <w:t xml:space="preserve"> </w:t>
       </w:r>
       <w:r>
         <w:rPr>
@@ -5307,7 +6286,16 @@
           <w:sz w:val="24"/>
           <w:szCs w:val="24"/>
         </w:rPr>
-        <w:t>Il passaggio dei metadati di riferimento nonché dei byte da scrivere avviene mediante l’uso della macro</w:t>
+        <w:t xml:space="preserve">Il passaggio dei metadati di riferimento nonché dei byte da scrivere avviene mediante l’uso della </w:t>
+      </w:r>
+      <w:proofErr w:type="gramStart"/>
+      <w:r>
+        <w:rPr>
+          <w:rFonts w:cstheme="minorHAnsi"/>
+          <w:sz w:val="24"/>
+          <w:szCs w:val="24"/>
+        </w:rPr>
+        <w:t>macro</w:t>
       </w:r>
       <w:r>
         <w:rPr>
@@ -5317,16 +6305,29 @@
         </w:rPr>
         <w:t xml:space="preserve"> </w:t>
       </w:r>
-      <w:r>
-        <w:rPr>
-          <w:rFonts w:cstheme="minorHAnsi"/>
-          <w:i/>
-          <w:iCs/>
-          <w:sz w:val="24"/>
-          <w:szCs w:val="24"/>
-        </w:rPr>
-        <w:t>container_of</w:t>
-      </w:r>
+      <w:proofErr w:type="spellStart"/>
+      <w:r>
+        <w:rPr>
+          <w:rFonts w:cstheme="minorHAnsi"/>
+          <w:i/>
+          <w:iCs/>
+          <w:sz w:val="24"/>
+          <w:szCs w:val="24"/>
+        </w:rPr>
+        <w:t>container</w:t>
+      </w:r>
+      <w:proofErr w:type="gramEnd"/>
+      <w:r>
+        <w:rPr>
+          <w:rFonts w:cstheme="minorHAnsi"/>
+          <w:i/>
+          <w:iCs/>
+          <w:sz w:val="24"/>
+          <w:szCs w:val="24"/>
+        </w:rPr>
+        <w:t>_of</w:t>
+      </w:r>
+      <w:proofErr w:type="spellEnd"/>
       <w:r>
         <w:rPr>
           <w:rFonts w:cstheme="minorHAnsi"/>
@@ -5351,17 +6352,87 @@
           <w:sz w:val="24"/>
           <w:szCs w:val="24"/>
         </w:rPr>
-        <w:t xml:space="preserve">Per essere sicuri che il lavoro differito non venga eseguito successivamente alla rimozione del modulo, si incrementa lo usage count del modulo stesso tramite la funzione </w:t>
-      </w:r>
-      <w:r>
-        <w:rPr>
-          <w:rFonts w:cstheme="minorHAnsi"/>
-          <w:i/>
-          <w:iCs/>
-          <w:sz w:val="24"/>
-          <w:szCs w:val="24"/>
-        </w:rPr>
-        <w:t>try_module_get()</w:t>
+        <w:t xml:space="preserve">Per essere sicuri che il lavoro differito non venga eseguito successivamente alla rimozione del modulo, si incrementa lo </w:t>
+      </w:r>
+      <w:proofErr w:type="spellStart"/>
+      <w:r>
+        <w:rPr>
+          <w:rFonts w:cstheme="minorHAnsi"/>
+          <w:sz w:val="24"/>
+          <w:szCs w:val="24"/>
+        </w:rPr>
+        <w:t>usage</w:t>
+      </w:r>
+      <w:proofErr w:type="spellEnd"/>
+      <w:r>
+        <w:rPr>
+          <w:rFonts w:cstheme="minorHAnsi"/>
+          <w:sz w:val="24"/>
+          <w:szCs w:val="24"/>
+        </w:rPr>
+        <w:t xml:space="preserve"> </w:t>
+      </w:r>
+      <w:proofErr w:type="spellStart"/>
+      <w:r>
+        <w:rPr>
+          <w:rFonts w:cstheme="minorHAnsi"/>
+          <w:sz w:val="24"/>
+          <w:szCs w:val="24"/>
+        </w:rPr>
+        <w:t>count</w:t>
+      </w:r>
+      <w:proofErr w:type="spellEnd"/>
+      <w:r>
+        <w:rPr>
+          <w:rFonts w:cstheme="minorHAnsi"/>
+          <w:sz w:val="24"/>
+          <w:szCs w:val="24"/>
+        </w:rPr>
+        <w:t xml:space="preserve"> del modulo stesso tramite la funzione </w:t>
+      </w:r>
+      <w:proofErr w:type="spellStart"/>
+      <w:r>
+        <w:rPr>
+          <w:rFonts w:cstheme="minorHAnsi"/>
+          <w:i/>
+          <w:iCs/>
+          <w:sz w:val="24"/>
+          <w:szCs w:val="24"/>
+        </w:rPr>
+        <w:t>try_module_</w:t>
+      </w:r>
+      <w:proofErr w:type="gramStart"/>
+      <w:r>
+        <w:rPr>
+          <w:rFonts w:cstheme="minorHAnsi"/>
+          <w:i/>
+          <w:iCs/>
+          <w:sz w:val="24"/>
+          <w:szCs w:val="24"/>
+        </w:rPr>
+        <w:t>get</w:t>
+      </w:r>
+      <w:proofErr w:type="spellEnd"/>
+      <w:r>
+        <w:rPr>
+          <w:rFonts w:cstheme="minorHAnsi"/>
+          <w:i/>
+          <w:iCs/>
+          <w:sz w:val="24"/>
+          <w:szCs w:val="24"/>
+        </w:rPr>
+        <w:t>(</w:t>
+      </w:r>
+      <w:proofErr w:type="gramEnd"/>
+      <w:r>
+        <w:rPr>
+          <w:rFonts w:cstheme="minorHAnsi"/>
+          <w:i/>
+          <w:iCs/>
+          <w:sz w:val="24"/>
+          <w:szCs w:val="24"/>
+        </w:rPr>
+        <w:t>)</w:t>
       </w:r>
       <w:r>
         <w:rPr>
@@ -5399,14 +6470,32 @@
       <w:r>
         <w:t xml:space="preserve"> e </w:t>
       </w:r>
-      <w:r>
-        <w:rPr>
-          <w:i/>
-          <w:iCs/>
-        </w:rPr>
-        <w:t>wait queue</w:t>
+      <w:proofErr w:type="spellStart"/>
+      <w:r>
+        <w:rPr>
+          <w:i/>
+          <w:iCs/>
+        </w:rPr>
+        <w:t>wait</w:t>
+      </w:r>
+      <w:proofErr w:type="spellEnd"/>
+      <w:r>
+        <w:rPr>
+          <w:i/>
+          <w:iCs/>
+        </w:rPr>
+        <w:t xml:space="preserve"> </w:t>
+      </w:r>
+      <w:proofErr w:type="spellStart"/>
+      <w:r>
+        <w:rPr>
+          <w:i/>
+          <w:iCs/>
+        </w:rPr>
+        <w:t>queue</w:t>
       </w:r>
       <w:bookmarkEnd w:id="10"/>
+      <w:proofErr w:type="spellEnd"/>
     </w:p>
     <w:p>
       <w:pPr>
@@ -5421,7 +6510,23 @@
           <w:sz w:val="24"/>
           <w:szCs w:val="24"/>
         </w:rPr>
-        <w:t xml:space="preserve">Entrambe le operazioni di scrittura e di lettura hanno una loro versione bloccante. In questa situazione il thread </w:t>
+        <w:t xml:space="preserve">Entrambe le operazioni di scrittura e di lettura hanno una loro versione bloccante. In questa situazione il </w:t>
+      </w:r>
+      <w:proofErr w:type="spellStart"/>
+      <w:r>
+        <w:rPr>
+          <w:sz w:val="24"/>
+          <w:szCs w:val="24"/>
+        </w:rPr>
+        <w:t>thread</w:t>
+      </w:r>
+      <w:proofErr w:type="spellEnd"/>
+      <w:r>
+        <w:rPr>
+          <w:sz w:val="24"/>
+          <w:szCs w:val="24"/>
+        </w:rPr>
+        <w:t xml:space="preserve"> </w:t>
       </w:r>
       <w:r>
         <w:rPr>
@@ -5442,7 +6547,39 @@
           <w:sz w:val="24"/>
           <w:szCs w:val="24"/>
         </w:rPr>
-        <w:t>per un certo timeout impostato dall’utente o finché non venga risvegliato da un altro thread che, eventualmente, ha modificato la sua condizione di risveglio.</w:t>
+        <w:t xml:space="preserve">per un certo </w:t>
+      </w:r>
+      <w:proofErr w:type="spellStart"/>
+      <w:r>
+        <w:rPr>
+          <w:sz w:val="24"/>
+          <w:szCs w:val="24"/>
+        </w:rPr>
+        <w:t>timeout</w:t>
+      </w:r>
+      <w:proofErr w:type="spellEnd"/>
+      <w:r>
+        <w:rPr>
+          <w:sz w:val="24"/>
+          <w:szCs w:val="24"/>
+        </w:rPr>
+        <w:t xml:space="preserve"> impostato dall’utente o finché non venga risvegliato da un altro </w:t>
+      </w:r>
+      <w:proofErr w:type="spellStart"/>
+      <w:r>
+        <w:rPr>
+          <w:sz w:val="24"/>
+          <w:szCs w:val="24"/>
+        </w:rPr>
+        <w:t>thread</w:t>
+      </w:r>
+      <w:proofErr w:type="spellEnd"/>
+      <w:r>
+        <w:rPr>
+          <w:sz w:val="24"/>
+          <w:szCs w:val="24"/>
+        </w:rPr>
+        <w:t xml:space="preserve"> che, eventualmente, ha modificato la sua condizione di risveglio.</w:t>
       </w:r>
     </w:p>
     <w:p>
@@ -5494,7 +6631,39 @@
           <w:szCs w:val="24"/>
         </w:rPr>
         <w:lastRenderedPageBreak/>
-        <w:t>il mutex per il flusso di dati sul quale si vuole scrivere risulta già preso da un altro thread;</w:t>
+        <w:t xml:space="preserve">il </w:t>
+      </w:r>
+      <w:proofErr w:type="spellStart"/>
+      <w:r>
+        <w:rPr>
+          <w:sz w:val="24"/>
+          <w:szCs w:val="24"/>
+        </w:rPr>
+        <w:t>mutex</w:t>
+      </w:r>
+      <w:proofErr w:type="spellEnd"/>
+      <w:r>
+        <w:rPr>
+          <w:sz w:val="24"/>
+          <w:szCs w:val="24"/>
+        </w:rPr>
+        <w:t xml:space="preserve"> per il flusso di dati sul quale si vuole scrivere risulta già preso da un altro </w:t>
+      </w:r>
+      <w:proofErr w:type="spellStart"/>
+      <w:r>
+        <w:rPr>
+          <w:sz w:val="24"/>
+          <w:szCs w:val="24"/>
+        </w:rPr>
+        <w:t>thread</w:t>
+      </w:r>
+      <w:proofErr w:type="spellEnd"/>
+      <w:r>
+        <w:rPr>
+          <w:sz w:val="24"/>
+          <w:szCs w:val="24"/>
+        </w:rPr>
+        <w:t>;</w:t>
       </w:r>
     </w:p>
     <w:p>
@@ -5587,7 +6756,23 @@
           <w:sz w:val="24"/>
           <w:szCs w:val="24"/>
         </w:rPr>
-        <w:t xml:space="preserve">il mutex per il flusso di dati </w:t>
+        <w:t xml:space="preserve">il </w:t>
+      </w:r>
+      <w:proofErr w:type="spellStart"/>
+      <w:r>
+        <w:rPr>
+          <w:sz w:val="24"/>
+          <w:szCs w:val="24"/>
+        </w:rPr>
+        <w:t>mutex</w:t>
+      </w:r>
+      <w:proofErr w:type="spellEnd"/>
+      <w:r>
+        <w:rPr>
+          <w:sz w:val="24"/>
+          <w:szCs w:val="24"/>
+        </w:rPr>
+        <w:t xml:space="preserve"> per il flusso di dati </w:t>
       </w:r>
       <w:r>
         <w:rPr>
@@ -5615,7 +6800,23 @@
           <w:sz w:val="24"/>
           <w:szCs w:val="24"/>
         </w:rPr>
-        <w:t>risulta già preso da un altro thread;</w:t>
+        <w:t xml:space="preserve">risulta già preso da un altro </w:t>
+      </w:r>
+      <w:proofErr w:type="spellStart"/>
+      <w:r>
+        <w:rPr>
+          <w:sz w:val="24"/>
+          <w:szCs w:val="24"/>
+        </w:rPr>
+        <w:t>thread</w:t>
+      </w:r>
+      <w:proofErr w:type="spellEnd"/>
+      <w:r>
+        <w:rPr>
+          <w:sz w:val="24"/>
+          <w:szCs w:val="24"/>
+        </w:rPr>
+        <w:t>;</w:t>
       </w:r>
     </w:p>
     <w:p>
@@ -5730,7 +6931,39 @@
           <w:sz w:val="24"/>
           <w:szCs w:val="24"/>
         </w:rPr>
-        <w:t>Tutti i thread, in caso di sleep, vengono inseriti all’interno d</w:t>
+        <w:t xml:space="preserve">Tutti i </w:t>
+      </w:r>
+      <w:proofErr w:type="spellStart"/>
+      <w:r>
+        <w:rPr>
+          <w:sz w:val="24"/>
+          <w:szCs w:val="24"/>
+        </w:rPr>
+        <w:t>thread</w:t>
+      </w:r>
+      <w:proofErr w:type="spellEnd"/>
+      <w:r>
+        <w:rPr>
+          <w:sz w:val="24"/>
+          <w:szCs w:val="24"/>
+        </w:rPr>
+        <w:t xml:space="preserve">, in caso di </w:t>
+      </w:r>
+      <w:proofErr w:type="spellStart"/>
+      <w:r>
+        <w:rPr>
+          <w:sz w:val="24"/>
+          <w:szCs w:val="24"/>
+        </w:rPr>
+        <w:t>sleep</w:t>
+      </w:r>
+      <w:proofErr w:type="spellEnd"/>
+      <w:r>
+        <w:rPr>
+          <w:sz w:val="24"/>
+          <w:szCs w:val="24"/>
+        </w:rPr>
+        <w:t>, vengono inseriti all’interno d</w:t>
       </w:r>
       <w:r>
         <w:rPr>
@@ -5758,8 +6991,33 @@
           <w:sz w:val="24"/>
           <w:szCs w:val="24"/>
         </w:rPr>
-        <w:t xml:space="preserve"> wait queue</w:t>
-      </w:r>
+        <w:t xml:space="preserve"> </w:t>
+      </w:r>
+      <w:proofErr w:type="spellStart"/>
+      <w:r>
+        <w:rPr>
+          <w:sz w:val="24"/>
+          <w:szCs w:val="24"/>
+        </w:rPr>
+        <w:t>wait</w:t>
+      </w:r>
+      <w:proofErr w:type="spellEnd"/>
+      <w:r>
+        <w:rPr>
+          <w:sz w:val="24"/>
+          <w:szCs w:val="24"/>
+        </w:rPr>
+        <w:t xml:space="preserve"> </w:t>
+      </w:r>
+      <w:proofErr w:type="spellStart"/>
+      <w:r>
+        <w:rPr>
+          <w:sz w:val="24"/>
+          <w:szCs w:val="24"/>
+        </w:rPr>
+        <w:t>queue</w:t>
+      </w:r>
+      <w:proofErr w:type="spellEnd"/>
       <w:r>
         <w:rPr>
           <w:sz w:val="24"/>
@@ -5772,7 +7030,23 @@
           <w:sz w:val="24"/>
           <w:szCs w:val="24"/>
         </w:rPr>
-        <w:t xml:space="preserve"> device file (minor number) </w:t>
+        <w:t xml:space="preserve"> device file (minor </w:t>
+      </w:r>
+      <w:proofErr w:type="spellStart"/>
+      <w:r>
+        <w:rPr>
+          <w:sz w:val="24"/>
+          <w:szCs w:val="24"/>
+        </w:rPr>
+        <w:t>number</w:t>
+      </w:r>
+      <w:proofErr w:type="spellEnd"/>
+      <w:r>
+        <w:rPr>
+          <w:sz w:val="24"/>
+          <w:szCs w:val="24"/>
+        </w:rPr>
+        <w:t xml:space="preserve">) </w:t>
       </w:r>
       <w:r>
         <w:rPr>
@@ -5830,6 +7104,7 @@
         </w:rPr>
         <w:t xml:space="preserve"> nel campo </w:t>
       </w:r>
+      <w:proofErr w:type="spellStart"/>
       <w:r>
         <w:rPr>
           <w:rFonts w:cstheme="minorHAnsi"/>
@@ -5840,6 +7115,7 @@
         </w:rPr>
         <w:t>wait_queue</w:t>
       </w:r>
+      <w:proofErr w:type="spellEnd"/>
       <w:r>
         <w:rPr>
           <w:rFonts w:cstheme="minorHAnsi"/>
@@ -5856,8 +7132,27 @@
           <w:sz w:val="24"/>
           <w:szCs w:val="24"/>
         </w:rPr>
-        <w:t xml:space="preserve">della struct </w:t>
-      </w:r>
+        <w:t xml:space="preserve">della </w:t>
+      </w:r>
+      <w:proofErr w:type="spellStart"/>
+      <w:r>
+        <w:rPr>
+          <w:rFonts w:cstheme="minorHAnsi"/>
+          <w:sz w:val="24"/>
+          <w:szCs w:val="24"/>
+        </w:rPr>
+        <w:t>struct</w:t>
+      </w:r>
+      <w:proofErr w:type="spellEnd"/>
+      <w:r>
+        <w:rPr>
+          <w:rFonts w:cstheme="minorHAnsi"/>
+          <w:sz w:val="24"/>
+          <w:szCs w:val="24"/>
+        </w:rPr>
+        <w:t xml:space="preserve"> </w:t>
+      </w:r>
+      <w:proofErr w:type="spellStart"/>
       <w:r>
         <w:rPr>
           <w:rFonts w:cstheme="minorHAnsi"/>
@@ -5868,6 +7163,7 @@
         </w:rPr>
         <w:t>object_state</w:t>
       </w:r>
+      <w:proofErr w:type="spellEnd"/>
       <w:r>
         <w:rPr>
           <w:rFonts w:cstheme="minorHAnsi"/>
@@ -5900,6 +7196,7 @@
         </w:rPr>
         <w:t xml:space="preserve"> tramite la </w:t>
       </w:r>
+      <w:proofErr w:type="spellStart"/>
       <w:r>
         <w:rPr>
           <w:rFonts w:cstheme="minorHAnsi"/>
@@ -5910,6 +7207,7 @@
         </w:rPr>
         <w:t>init_waitqueue_head</w:t>
       </w:r>
+      <w:proofErr w:type="spellEnd"/>
       <w:r>
         <w:rPr>
           <w:rFonts w:cstheme="minorHAnsi"/>
@@ -5938,6 +7236,7 @@
         </w:rPr>
         <w:t xml:space="preserve">presente nella </w:t>
       </w:r>
+      <w:proofErr w:type="spellStart"/>
       <w:r>
         <w:rPr>
           <w:rFonts w:cstheme="minorHAnsi"/>
@@ -5948,6 +7247,7 @@
         </w:rPr>
         <w:t>init_module</w:t>
       </w:r>
+      <w:proofErr w:type="spellEnd"/>
       <w:r>
         <w:rPr>
           <w:rFonts w:cstheme="minorHAnsi"/>
@@ -5962,7 +7262,43 @@
           <w:sz w:val="24"/>
           <w:szCs w:val="24"/>
         </w:rPr>
-        <w:t xml:space="preserve"> La scelta di distinguere le code in base alla priorità del flusso dati è necessaria onde evitare che un thread ad una certa priorità, impossibilitato a completare l’operazione richiesta, blocchi altrimenti tutti i successivi thread in coda ma in attesa sull’altro flusso dati che potrebbero avere già le condizioni di risveglio soddisfatte.</w:t>
+        <w:t xml:space="preserve"> La scelta di distinguere le code in base alla priorità del flusso dati è necessaria onde evitare che un </w:t>
+      </w:r>
+      <w:proofErr w:type="spellStart"/>
+      <w:r>
+        <w:rPr>
+          <w:rFonts w:cstheme="minorHAnsi"/>
+          <w:sz w:val="24"/>
+          <w:szCs w:val="24"/>
+        </w:rPr>
+        <w:t>thread</w:t>
+      </w:r>
+      <w:proofErr w:type="spellEnd"/>
+      <w:r>
+        <w:rPr>
+          <w:rFonts w:cstheme="minorHAnsi"/>
+          <w:sz w:val="24"/>
+          <w:szCs w:val="24"/>
+        </w:rPr>
+        <w:t xml:space="preserve"> ad una certa priorità, impossibilitato a completare l’operazione richiesta, blocchi altrimenti tutti i successivi </w:t>
+      </w:r>
+      <w:proofErr w:type="spellStart"/>
+      <w:r>
+        <w:rPr>
+          <w:rFonts w:cstheme="minorHAnsi"/>
+          <w:sz w:val="24"/>
+          <w:szCs w:val="24"/>
+        </w:rPr>
+        <w:t>thread</w:t>
+      </w:r>
+      <w:proofErr w:type="spellEnd"/>
+      <w:r>
+        <w:rPr>
+          <w:rFonts w:cstheme="minorHAnsi"/>
+          <w:sz w:val="24"/>
+          <w:szCs w:val="24"/>
+        </w:rPr>
+        <w:t xml:space="preserve"> in coda ma in attesa sull’altro flusso dati che potrebbero avere già le condizioni di risveglio soddisfatte.</w:t>
       </w:r>
     </w:p>
     <w:p>
@@ -5978,8 +7314,23 @@
           <w:sz w:val="24"/>
           <w:szCs w:val="24"/>
         </w:rPr>
-        <w:t xml:space="preserve">L’inserimento in coda avviene tramite la funzione </w:t>
-      </w:r>
+        <w:t>L’inserimento in coda avviene</w:t>
+      </w:r>
+      <w:r>
+        <w:rPr>
+          <w:sz w:val="24"/>
+          <w:szCs w:val="24"/>
+        </w:rPr>
+        <w:t>, per versioni del kernel a partire dalla 3.13,</w:t>
+      </w:r>
+      <w:r>
+        <w:rPr>
+          <w:sz w:val="24"/>
+          <w:szCs w:val="24"/>
+        </w:rPr>
+        <w:t xml:space="preserve"> tramite la funzione </w:t>
+      </w:r>
+      <w:proofErr w:type="spellStart"/>
       <w:r>
         <w:rPr>
           <w:i/>
@@ -5989,6 +7340,7 @@
         </w:rPr>
         <w:t>my_wait_event_timeout</w:t>
       </w:r>
+      <w:proofErr w:type="spellEnd"/>
       <w:r>
         <w:rPr>
           <w:sz w:val="24"/>
@@ -5996,14 +7348,25 @@
         </w:rPr>
         <w:t xml:space="preserve">, definita, sulla base della </w:t>
       </w:r>
-      <w:r>
-        <w:rPr>
-          <w:i/>
-          <w:iCs/>
-          <w:sz w:val="24"/>
-          <w:szCs w:val="24"/>
-        </w:rPr>
-        <w:t>wait_event_timeout,</w:t>
+      <w:proofErr w:type="spellStart"/>
+      <w:r>
+        <w:rPr>
+          <w:i/>
+          <w:iCs/>
+          <w:sz w:val="24"/>
+          <w:szCs w:val="24"/>
+        </w:rPr>
+        <w:t>wait_event_timeout</w:t>
+      </w:r>
+      <w:proofErr w:type="spellEnd"/>
+      <w:r>
+        <w:rPr>
+          <w:i/>
+          <w:iCs/>
+          <w:sz w:val="24"/>
+          <w:szCs w:val="24"/>
+        </w:rPr>
+        <w:t>,</w:t>
       </w:r>
       <w:r>
         <w:rPr>
@@ -6090,7 +7453,23 @@
           <w:sz w:val="24"/>
           <w:szCs w:val="24"/>
         </w:rPr>
-        <w:t>La differenza principale rispetto alla macro offerta dal kernel è legata al fatto che i thread vengono messi in attesa (</w:t>
+        <w:t xml:space="preserve">La differenza principale rispetto alla macro offerta dal kernel è legata al fatto che i </w:t>
+      </w:r>
+      <w:proofErr w:type="spellStart"/>
+      <w:r>
+        <w:rPr>
+          <w:sz w:val="24"/>
+          <w:szCs w:val="24"/>
+        </w:rPr>
+        <w:t>thread</w:t>
+      </w:r>
+      <w:proofErr w:type="spellEnd"/>
+      <w:r>
+        <w:rPr>
+          <w:sz w:val="24"/>
+          <w:szCs w:val="24"/>
+        </w:rPr>
+        <w:t xml:space="preserve"> vengono messi in attesa (</w:t>
       </w:r>
       <w:r>
         <w:rPr>
@@ -6166,7 +7545,27 @@
           <w:sz w:val="24"/>
           <w:szCs w:val="24"/>
         </w:rPr>
-        <w:t>__wait_event)</w:t>
+        <w:t>__</w:t>
+      </w:r>
+      <w:proofErr w:type="spellStart"/>
+      <w:r>
+        <w:rPr>
+          <w:i/>
+          <w:iCs/>
+          <w:sz w:val="24"/>
+          <w:szCs w:val="24"/>
+        </w:rPr>
+        <w:t>wait_event</w:t>
+      </w:r>
+      <w:proofErr w:type="spellEnd"/>
+      <w:r>
+        <w:rPr>
+          <w:i/>
+          <w:iCs/>
+          <w:sz w:val="24"/>
+          <w:szCs w:val="24"/>
+        </w:rPr>
+        <w:t>)</w:t>
       </w:r>
       <w:r>
         <w:rPr>
@@ -6224,8 +7623,10 @@
           <w:sz w:val="24"/>
           <w:szCs w:val="24"/>
         </w:rPr>
+        <w:lastRenderedPageBreak/>
         <w:t xml:space="preserve">la funzione </w:t>
       </w:r>
+      <w:proofErr w:type="spellStart"/>
       <w:r>
         <w:rPr>
           <w:i/>
@@ -6235,20 +7636,77 @@
         </w:rPr>
         <w:t>wake_up</w:t>
       </w:r>
-      <w:r>
-        <w:rPr>
-          <w:sz w:val="24"/>
-          <w:szCs w:val="24"/>
-        </w:rPr>
-        <w:t>, necessaria per il risveglio dei thread in sleep e posta al termine di ogni operazione di lettura o scrittura (sincrona o asincorna), ha il comportamento di sve</w:t>
-      </w:r>
-      <w:r>
-        <w:rPr>
-          <w:sz w:val="24"/>
-          <w:szCs w:val="24"/>
-        </w:rPr>
-        <w:lastRenderedPageBreak/>
-        <w:t xml:space="preserve">gliare tutti i thread in stato </w:t>
+      <w:proofErr w:type="spellEnd"/>
+      <w:r>
+        <w:rPr>
+          <w:sz w:val="24"/>
+          <w:szCs w:val="24"/>
+        </w:rPr>
+        <w:t xml:space="preserve">, necessaria per il risveglio dei </w:t>
+      </w:r>
+      <w:proofErr w:type="spellStart"/>
+      <w:r>
+        <w:rPr>
+          <w:sz w:val="24"/>
+          <w:szCs w:val="24"/>
+        </w:rPr>
+        <w:t>thread</w:t>
+      </w:r>
+      <w:proofErr w:type="spellEnd"/>
+      <w:r>
+        <w:rPr>
+          <w:sz w:val="24"/>
+          <w:szCs w:val="24"/>
+        </w:rPr>
+        <w:t xml:space="preserve"> in </w:t>
+      </w:r>
+      <w:proofErr w:type="spellStart"/>
+      <w:r>
+        <w:rPr>
+          <w:sz w:val="24"/>
+          <w:szCs w:val="24"/>
+        </w:rPr>
+        <w:t>sleep</w:t>
+      </w:r>
+      <w:proofErr w:type="spellEnd"/>
+      <w:r>
+        <w:rPr>
+          <w:sz w:val="24"/>
+          <w:szCs w:val="24"/>
+        </w:rPr>
+        <w:t xml:space="preserve"> e posta al termine di ogni operazione di lettura o scrittura (sincrona o </w:t>
+      </w:r>
+      <w:proofErr w:type="spellStart"/>
+      <w:r>
+        <w:rPr>
+          <w:sz w:val="24"/>
+          <w:szCs w:val="24"/>
+        </w:rPr>
+        <w:t>asincorna</w:t>
+      </w:r>
+      <w:proofErr w:type="spellEnd"/>
+      <w:r>
+        <w:rPr>
+          <w:sz w:val="24"/>
+          <w:szCs w:val="24"/>
+        </w:rPr>
+        <w:t xml:space="preserve">), ha il comportamento di svegliare tutti i </w:t>
+      </w:r>
+      <w:proofErr w:type="spellStart"/>
+      <w:r>
+        <w:rPr>
+          <w:sz w:val="24"/>
+          <w:szCs w:val="24"/>
+        </w:rPr>
+        <w:t>thread</w:t>
+      </w:r>
+      <w:proofErr w:type="spellEnd"/>
+      <w:r>
+        <w:rPr>
+          <w:sz w:val="24"/>
+          <w:szCs w:val="24"/>
+        </w:rPr>
+        <w:t xml:space="preserve"> in stato </w:t>
       </w:r>
       <w:r>
         <w:rPr>
@@ -6266,6 +7724,7 @@
         </w:rPr>
         <w:t>-</w:t>
       </w:r>
+      <w:proofErr w:type="spellStart"/>
       <w:r>
         <w:rPr>
           <w:i/>
@@ -6275,13 +7734,31 @@
         </w:rPr>
         <w:t>exclusive</w:t>
       </w:r>
-      <w:r>
-        <w:rPr>
-          <w:sz w:val="24"/>
-          <w:szCs w:val="24"/>
-        </w:rPr>
-        <w:t xml:space="preserve"> ed un unico thread in stato </w:t>
-      </w:r>
+      <w:proofErr w:type="spellEnd"/>
+      <w:r>
+        <w:rPr>
+          <w:sz w:val="24"/>
+          <w:szCs w:val="24"/>
+        </w:rPr>
+        <w:t xml:space="preserve"> ed un unico </w:t>
+      </w:r>
+      <w:proofErr w:type="spellStart"/>
+      <w:r>
+        <w:rPr>
+          <w:sz w:val="24"/>
+          <w:szCs w:val="24"/>
+        </w:rPr>
+        <w:t>thread</w:t>
+      </w:r>
+      <w:proofErr w:type="spellEnd"/>
+      <w:r>
+        <w:rPr>
+          <w:sz w:val="24"/>
+          <w:szCs w:val="24"/>
+        </w:rPr>
+        <w:t xml:space="preserve"> in stato </w:t>
+      </w:r>
+      <w:proofErr w:type="spellStart"/>
       <w:r>
         <w:rPr>
           <w:i/>
@@ -6291,6 +7768,7 @@
         </w:rPr>
         <w:t>exclusive</w:t>
       </w:r>
+      <w:proofErr w:type="spellEnd"/>
       <w:r>
         <w:rPr>
           <w:sz w:val="24"/>
@@ -6312,6 +7790,7 @@
         </w:rPr>
         <w:t xml:space="preserve"> tramite la </w:t>
       </w:r>
+      <w:proofErr w:type="spellStart"/>
       <w:r>
         <w:rPr>
           <w:i/>
@@ -6321,6 +7800,7 @@
         </w:rPr>
         <w:t>wait_event_timeout</w:t>
       </w:r>
+      <w:proofErr w:type="spellEnd"/>
       <w:r>
         <w:rPr>
           <w:i/>
@@ -6344,8 +7824,25 @@
           <w:sz w:val="24"/>
           <w:szCs w:val="24"/>
         </w:rPr>
-        <w:t xml:space="preserve">i thread possono essere messi in coda solo in stato non </w:t>
-      </w:r>
+        <w:t xml:space="preserve">i </w:t>
+      </w:r>
+      <w:proofErr w:type="spellStart"/>
+      <w:r>
+        <w:rPr>
+          <w:sz w:val="24"/>
+          <w:szCs w:val="24"/>
+        </w:rPr>
+        <w:t>thread</w:t>
+      </w:r>
+      <w:proofErr w:type="spellEnd"/>
+      <w:r>
+        <w:rPr>
+          <w:sz w:val="24"/>
+          <w:szCs w:val="24"/>
+        </w:rPr>
+        <w:t xml:space="preserve"> possono essere messi in coda solo in stato non </w:t>
+      </w:r>
+      <w:proofErr w:type="spellStart"/>
       <w:r>
         <w:rPr>
           <w:i/>
@@ -6355,6 +7852,7 @@
         </w:rPr>
         <w:t>exclusive</w:t>
       </w:r>
+      <w:proofErr w:type="spellEnd"/>
       <w:r>
         <w:rPr>
           <w:sz w:val="24"/>
@@ -6362,14 +7860,25 @@
         </w:rPr>
         <w:t xml:space="preserve">, la </w:t>
       </w:r>
-      <w:r>
-        <w:rPr>
-          <w:i/>
-          <w:iCs/>
-          <w:sz w:val="24"/>
-          <w:szCs w:val="24"/>
-        </w:rPr>
-        <w:t xml:space="preserve">wake_up </w:t>
+      <w:proofErr w:type="spellStart"/>
+      <w:r>
+        <w:rPr>
+          <w:i/>
+          <w:iCs/>
+          <w:sz w:val="24"/>
+          <w:szCs w:val="24"/>
+        </w:rPr>
+        <w:t>wake_up</w:t>
+      </w:r>
+      <w:proofErr w:type="spellEnd"/>
+      <w:r>
+        <w:rPr>
+          <w:i/>
+          <w:iCs/>
+          <w:sz w:val="24"/>
+          <w:szCs w:val="24"/>
+        </w:rPr>
+        <w:t xml:space="preserve"> </w:t>
       </w:r>
       <w:r>
         <w:rPr>
@@ -6404,8 +7913,17 @@
           <w:sz w:val="24"/>
           <w:szCs w:val="24"/>
         </w:rPr>
-        <w:t xml:space="preserve"> di tutti i thread</w:t>
-      </w:r>
+        <w:t xml:space="preserve"> di tutti i </w:t>
+      </w:r>
+      <w:proofErr w:type="spellStart"/>
+      <w:r>
+        <w:rPr>
+          <w:sz w:val="24"/>
+          <w:szCs w:val="24"/>
+        </w:rPr>
+        <w:t>thread</w:t>
+      </w:r>
+      <w:proofErr w:type="spellEnd"/>
       <w:r>
         <w:rPr>
           <w:sz w:val="24"/>
@@ -6432,7 +7950,23 @@
           <w:sz w:val="24"/>
           <w:szCs w:val="24"/>
         </w:rPr>
-        <w:t xml:space="preserve"> unico thread </w:t>
+        <w:t xml:space="preserve"> unico </w:t>
+      </w:r>
+      <w:proofErr w:type="spellStart"/>
+      <w:r>
+        <w:rPr>
+          <w:sz w:val="24"/>
+          <w:szCs w:val="24"/>
+        </w:rPr>
+        <w:t>thread</w:t>
+      </w:r>
+      <w:proofErr w:type="spellEnd"/>
+      <w:r>
+        <w:rPr>
+          <w:sz w:val="24"/>
+          <w:szCs w:val="24"/>
+        </w:rPr>
+        <w:t xml:space="preserve"> </w:t>
       </w:r>
       <w:r>
         <w:rPr>
@@ -6470,7 +8004,39 @@
           <w:sz w:val="24"/>
           <w:szCs w:val="24"/>
         </w:rPr>
-        <w:t xml:space="preserve">Secondo la macro definita invece, i thread vengono messi in sleep con il flag </w:t>
+        <w:t xml:space="preserve">Secondo la macro definita invece, i </w:t>
+      </w:r>
+      <w:proofErr w:type="spellStart"/>
+      <w:r>
+        <w:rPr>
+          <w:sz w:val="24"/>
+          <w:szCs w:val="24"/>
+        </w:rPr>
+        <w:t>thread</w:t>
+      </w:r>
+      <w:proofErr w:type="spellEnd"/>
+      <w:r>
+        <w:rPr>
+          <w:sz w:val="24"/>
+          <w:szCs w:val="24"/>
+        </w:rPr>
+        <w:t xml:space="preserve"> vengono messi in </w:t>
+      </w:r>
+      <w:proofErr w:type="spellStart"/>
+      <w:r>
+        <w:rPr>
+          <w:sz w:val="24"/>
+          <w:szCs w:val="24"/>
+        </w:rPr>
+        <w:t>sleep</w:t>
+      </w:r>
+      <w:proofErr w:type="spellEnd"/>
+      <w:r>
+        <w:rPr>
+          <w:sz w:val="24"/>
+          <w:szCs w:val="24"/>
+        </w:rPr>
+        <w:t xml:space="preserve"> con il flag </w:t>
       </w:r>
       <w:r>
         <w:rPr>
@@ -6551,6 +8117,7 @@
         </w:rPr>
         <w:t xml:space="preserve">modo la </w:t>
       </w:r>
+      <w:proofErr w:type="spellStart"/>
       <w:r>
         <w:rPr>
           <w:i/>
@@ -6560,6 +8127,7 @@
         </w:rPr>
         <w:t>wake_up</w:t>
       </w:r>
+      <w:proofErr w:type="spellEnd"/>
       <w:r>
         <w:rPr>
           <w:sz w:val="24"/>
@@ -6579,7 +8147,23 @@
           <w:sz w:val="24"/>
           <w:szCs w:val="24"/>
         </w:rPr>
-        <w:t>, ad ogni chiamata, risvegliare uno solo dei thread in attesa</w:t>
+        <w:t xml:space="preserve">, ad ogni chiamata, risvegliare uno solo dei </w:t>
+      </w:r>
+      <w:proofErr w:type="spellStart"/>
+      <w:r>
+        <w:rPr>
+          <w:sz w:val="24"/>
+          <w:szCs w:val="24"/>
+        </w:rPr>
+        <w:t>thread</w:t>
+      </w:r>
+      <w:proofErr w:type="spellEnd"/>
+      <w:r>
+        <w:rPr>
+          <w:sz w:val="24"/>
+          <w:szCs w:val="24"/>
+        </w:rPr>
+        <w:t xml:space="preserve"> in attesa</w:t>
       </w:r>
       <w:r>
         <w:rPr>
@@ -6649,67 +8233,211 @@
           <w:sz w:val="24"/>
           <w:szCs w:val="24"/>
         </w:rPr>
-        <w:t xml:space="preserve">a scelta di mettere i thread in sleep con lo stato </w:t>
-      </w:r>
-      <w:r>
-        <w:rPr>
-          <w:i/>
-          <w:iCs/>
-          <w:sz w:val="24"/>
-          <w:szCs w:val="24"/>
-        </w:rPr>
-        <w:t xml:space="preserve">exclusive </w:t>
-      </w:r>
-      <w:r>
-        <w:rPr>
-          <w:sz w:val="24"/>
-          <w:szCs w:val="24"/>
-        </w:rPr>
-        <w:t xml:space="preserve">ha come conseguenza un inserimento in coda alla lista, garantendo la politica sopracitata. Al contrario, un inserimento in stato </w:t>
-      </w:r>
-      <w:r>
-        <w:rPr>
-          <w:i/>
-          <w:iCs/>
-          <w:sz w:val="24"/>
-          <w:szCs w:val="24"/>
-        </w:rPr>
-        <w:t xml:space="preserve">non-exclusive </w:t>
-      </w:r>
-      <w:r>
-        <w:rPr>
-          <w:sz w:val="24"/>
-          <w:szCs w:val="24"/>
-        </w:rPr>
-        <w:t>avviene</w:t>
-      </w:r>
-      <w:r>
-        <w:rPr>
-          <w:sz w:val="24"/>
-          <w:szCs w:val="24"/>
-        </w:rPr>
-        <w:t xml:space="preserve"> in testa, comportando</w:t>
-      </w:r>
-      <w:r>
-        <w:rPr>
-          <w:sz w:val="24"/>
-          <w:szCs w:val="24"/>
-        </w:rPr>
-        <w:t xml:space="preserve"> una mancanza di conformità verso i requisiti</w:t>
-      </w:r>
-      <w:r>
-        <w:rPr>
-          <w:sz w:val="24"/>
-          <w:szCs w:val="24"/>
-        </w:rPr>
-        <w:t xml:space="preserve"> della traccia</w:t>
-      </w:r>
+        <w:t xml:space="preserve">a scelta di mettere i </w:t>
+      </w:r>
+      <w:proofErr w:type="spellStart"/>
+      <w:r>
+        <w:rPr>
+          <w:sz w:val="24"/>
+          <w:szCs w:val="24"/>
+        </w:rPr>
+        <w:t>thread</w:t>
+      </w:r>
+      <w:proofErr w:type="spellEnd"/>
+      <w:r>
+        <w:rPr>
+          <w:sz w:val="24"/>
+          <w:szCs w:val="24"/>
+        </w:rPr>
+        <w:t xml:space="preserve"> in </w:t>
+      </w:r>
+      <w:proofErr w:type="spellStart"/>
+      <w:r>
+        <w:rPr>
+          <w:sz w:val="24"/>
+          <w:szCs w:val="24"/>
+        </w:rPr>
+        <w:t>sleep</w:t>
+      </w:r>
+      <w:proofErr w:type="spellEnd"/>
+      <w:r>
+        <w:rPr>
+          <w:sz w:val="24"/>
+          <w:szCs w:val="24"/>
+        </w:rPr>
+        <w:t xml:space="preserve"> con lo stato </w:t>
+      </w:r>
+      <w:proofErr w:type="spellStart"/>
+      <w:r>
+        <w:rPr>
+          <w:i/>
+          <w:iCs/>
+          <w:sz w:val="24"/>
+          <w:szCs w:val="24"/>
+        </w:rPr>
+        <w:t>exclusive</w:t>
+      </w:r>
+      <w:proofErr w:type="spellEnd"/>
+      <w:r>
+        <w:rPr>
+          <w:i/>
+          <w:iCs/>
+          <w:sz w:val="24"/>
+          <w:szCs w:val="24"/>
+        </w:rPr>
+        <w:t xml:space="preserve"> </w:t>
+      </w:r>
+      <w:r>
+        <w:rPr>
+          <w:sz w:val="24"/>
+          <w:szCs w:val="24"/>
+        </w:rPr>
+        <w:t xml:space="preserve">ha come conseguenza un inserimento in coda alla lista, garantendo </w:t>
+      </w:r>
+      <w:r>
+        <w:rPr>
+          <w:sz w:val="24"/>
+          <w:szCs w:val="24"/>
+        </w:rPr>
+        <w:t xml:space="preserve">una politica FIFO anche riguardo la schedulazione di tali </w:t>
+      </w:r>
+      <w:proofErr w:type="spellStart"/>
+      <w:r>
+        <w:rPr>
+          <w:sz w:val="24"/>
+          <w:szCs w:val="24"/>
+        </w:rPr>
+        <w:t>thread</w:t>
+      </w:r>
+      <w:proofErr w:type="spellEnd"/>
       <w:r>
         <w:rPr>
           <w:sz w:val="24"/>
           <w:szCs w:val="24"/>
         </w:rPr>
         <w:t>.</w:t>
+      </w:r>
+    </w:p>
+    <w:p>
+      <w:pPr>
+        <w:pStyle w:val="Paragrafoelenco"/>
+        <w:jc w:val="both"/>
+        <w:rPr>
+          <w:sz w:val="24"/>
+          <w:szCs w:val="24"/>
+        </w:rPr>
+      </w:pPr>
+      <w:r>
+        <w:rPr>
+          <w:sz w:val="24"/>
+          <w:szCs w:val="24"/>
+        </w:rPr>
+        <w:t xml:space="preserve">Al contrario, un inserimento in stato </w:t>
+      </w:r>
+      <w:r>
+        <w:rPr>
+          <w:i/>
+          <w:iCs/>
+          <w:sz w:val="24"/>
+          <w:szCs w:val="24"/>
+        </w:rPr>
+        <w:t>non-</w:t>
+      </w:r>
+      <w:proofErr w:type="spellStart"/>
+      <w:r>
+        <w:rPr>
+          <w:i/>
+          <w:iCs/>
+          <w:sz w:val="24"/>
+          <w:szCs w:val="24"/>
+        </w:rPr>
+        <w:t>exclusive</w:t>
+      </w:r>
+      <w:proofErr w:type="spellEnd"/>
+      <w:r>
+        <w:rPr>
+          <w:i/>
+          <w:iCs/>
+          <w:sz w:val="24"/>
+          <w:szCs w:val="24"/>
+        </w:rPr>
+        <w:t xml:space="preserve"> </w:t>
+      </w:r>
+      <w:r>
+        <w:rPr>
+          <w:sz w:val="24"/>
+          <w:szCs w:val="24"/>
+        </w:rPr>
+        <w:t>avrebbe comportato un inserimento</w:t>
+      </w:r>
+      <w:r>
+        <w:rPr>
+          <w:sz w:val="24"/>
+          <w:szCs w:val="24"/>
+        </w:rPr>
+        <w:t xml:space="preserve"> in testa, </w:t>
+      </w:r>
+      <w:r>
+        <w:rPr>
+          <w:sz w:val="24"/>
+          <w:szCs w:val="24"/>
+        </w:rPr>
+        <w:t xml:space="preserve">con la conseguenza che i </w:t>
+      </w:r>
+      <w:proofErr w:type="spellStart"/>
+      <w:r>
+        <w:rPr>
+          <w:sz w:val="24"/>
+          <w:szCs w:val="24"/>
+        </w:rPr>
+        <w:t>thread</w:t>
+      </w:r>
+      <w:proofErr w:type="spellEnd"/>
+      <w:r>
+        <w:rPr>
+          <w:sz w:val="24"/>
+          <w:szCs w:val="24"/>
+        </w:rPr>
+        <w:t xml:space="preserve"> entrati in stato di attesa per ultimi vengano anche eseguiti prima</w:t>
+      </w:r>
+      <w:r>
+        <w:rPr>
+          <w:sz w:val="24"/>
+          <w:szCs w:val="24"/>
+        </w:rPr>
+        <w:t>.</w:t>
+      </w:r>
+    </w:p>
+    <w:p>
+      <w:pPr>
+        <w:jc w:val="both"/>
+        <w:rPr>
+          <w:sz w:val="24"/>
+          <w:szCs w:val="24"/>
+        </w:rPr>
+      </w:pPr>
+      <w:r>
+        <w:rPr>
+          <w:sz w:val="24"/>
+          <w:szCs w:val="24"/>
+        </w:rPr>
+        <w:t xml:space="preserve">Tale meccanismo non è supportato per versioni del kernel più vecchie delle 3.13. Di conseguenza, in tale caso, vengono risvegliati tutti i </w:t>
+      </w:r>
+      <w:proofErr w:type="spellStart"/>
+      <w:r>
+        <w:rPr>
+          <w:sz w:val="24"/>
+          <w:szCs w:val="24"/>
+        </w:rPr>
+        <w:t>thread</w:t>
+      </w:r>
+      <w:proofErr w:type="spellEnd"/>
+      <w:r>
+        <w:rPr>
+          <w:sz w:val="24"/>
+          <w:szCs w:val="24"/>
+        </w:rPr>
+        <w:t xml:space="preserve"> in coda ma al più uno solo di questi potrà portare a termine correttamente l’esecuzione.</w:t>
       </w:r>
     </w:p>
     <w:p>
@@ -6780,8 +8508,19 @@
           <w:sz w:val="24"/>
           <w:szCs w:val="24"/>
         </w:rPr>
-        <w:t>/sys</w:t>
-      </w:r>
+        <w:t>/</w:t>
+      </w:r>
+      <w:proofErr w:type="spellStart"/>
+      <w:r>
+        <w:rPr>
+          <w:i/>
+          <w:iCs/>
+          <w:sz w:val="24"/>
+          <w:szCs w:val="24"/>
+        </w:rPr>
+        <w:t>sys</w:t>
+      </w:r>
+      <w:proofErr w:type="spellEnd"/>
       <w:r>
         <w:rPr>
           <w:sz w:val="24"/>
@@ -6833,14 +8572,45 @@
         </w:rPr>
         <w:t xml:space="preserve">tramite la macro </w:t>
       </w:r>
-      <w:r>
-        <w:rPr>
-          <w:i/>
-          <w:iCs/>
-          <w:sz w:val="24"/>
-          <w:szCs w:val="24"/>
-        </w:rPr>
-        <w:t>module_param_array()</w:t>
+      <w:proofErr w:type="spellStart"/>
+      <w:r>
+        <w:rPr>
+          <w:i/>
+          <w:iCs/>
+          <w:sz w:val="24"/>
+          <w:szCs w:val="24"/>
+        </w:rPr>
+        <w:t>module_param_</w:t>
+      </w:r>
+      <w:proofErr w:type="gramStart"/>
+      <w:r>
+        <w:rPr>
+          <w:i/>
+          <w:iCs/>
+          <w:sz w:val="24"/>
+          <w:szCs w:val="24"/>
+        </w:rPr>
+        <w:t>array</w:t>
+      </w:r>
+      <w:proofErr w:type="spellEnd"/>
+      <w:r>
+        <w:rPr>
+          <w:i/>
+          <w:iCs/>
+          <w:sz w:val="24"/>
+          <w:szCs w:val="24"/>
+        </w:rPr>
+        <w:t>(</w:t>
+      </w:r>
+      <w:proofErr w:type="gramEnd"/>
+      <w:r>
+        <w:rPr>
+          <w:i/>
+          <w:iCs/>
+          <w:sz w:val="24"/>
+          <w:szCs w:val="24"/>
+        </w:rPr>
+        <w:t>)</w:t>
       </w:r>
       <w:r>
         <w:rPr>
@@ -6868,6 +8638,7 @@
           <w:szCs w:val="24"/>
         </w:rPr>
       </w:pPr>
+      <w:proofErr w:type="spellStart"/>
       <w:r>
         <w:rPr>
           <w:i/>
@@ -6877,6 +8648,7 @@
         </w:rPr>
         <w:t>enabled</w:t>
       </w:r>
+      <w:proofErr w:type="spellEnd"/>
       <w:r>
         <w:rPr>
           <w:i/>
@@ -6891,17 +8663,44 @@
           <w:sz w:val="24"/>
           <w:szCs w:val="24"/>
         </w:rPr>
-        <w:t xml:space="preserve">array di tipo boolenano che indica, per ogni </w:t>
-      </w:r>
-      <w:r>
-        <w:rPr>
-          <w:i/>
-          <w:iCs/>
-          <w:sz w:val="24"/>
-          <w:szCs w:val="24"/>
-        </w:rPr>
-        <w:t>minor number</w:t>
-      </w:r>
+        <w:t xml:space="preserve">array di tipo </w:t>
+      </w:r>
+      <w:proofErr w:type="spellStart"/>
+      <w:r>
+        <w:rPr>
+          <w:sz w:val="24"/>
+          <w:szCs w:val="24"/>
+        </w:rPr>
+        <w:t>boolenano</w:t>
+      </w:r>
+      <w:proofErr w:type="spellEnd"/>
+      <w:r>
+        <w:rPr>
+          <w:sz w:val="24"/>
+          <w:szCs w:val="24"/>
+        </w:rPr>
+        <w:t xml:space="preserve"> che indica, per ogni </w:t>
+      </w:r>
+      <w:r>
+        <w:rPr>
+          <w:i/>
+          <w:iCs/>
+          <w:sz w:val="24"/>
+          <w:szCs w:val="24"/>
+        </w:rPr>
+        <w:t xml:space="preserve">minor </w:t>
+      </w:r>
+      <w:proofErr w:type="spellStart"/>
+      <w:r>
+        <w:rPr>
+          <w:i/>
+          <w:iCs/>
+          <w:sz w:val="24"/>
+          <w:szCs w:val="24"/>
+        </w:rPr>
+        <w:t>number</w:t>
+      </w:r>
+      <w:proofErr w:type="spellEnd"/>
       <w:r>
         <w:rPr>
           <w:sz w:val="24"/>
@@ -6968,6 +8767,7 @@
           <w:szCs w:val="24"/>
         </w:rPr>
       </w:pPr>
+      <w:proofErr w:type="spellStart"/>
       <w:r>
         <w:rPr>
           <w:i/>
@@ -6976,14 +8776,25 @@
           <w:sz w:val="24"/>
           <w:szCs w:val="24"/>
         </w:rPr>
-        <w:t xml:space="preserve">high_priority_valid_bytes: </w:t>
-      </w:r>
-      <w:r>
-        <w:rPr>
+        <w:t>high_priority_valid_bytes</w:t>
+      </w:r>
+      <w:proofErr w:type="spellEnd"/>
+      <w:r>
+        <w:rPr>
+          <w:i/>
+          <w:iCs/>
           <w:color w:val="000000" w:themeColor="text1"/>
           <w:sz w:val="24"/>
           <w:szCs w:val="24"/>
         </w:rPr>
+        <w:t xml:space="preserve">: </w:t>
+      </w:r>
+      <w:r>
+        <w:rPr>
+          <w:color w:val="000000" w:themeColor="text1"/>
+          <w:sz w:val="24"/>
+          <w:szCs w:val="24"/>
+        </w:rPr>
         <w:t xml:space="preserve">array di </w:t>
       </w:r>
       <w:r>
@@ -7044,7 +8855,29 @@
           <w:sz w:val="24"/>
           <w:szCs w:val="24"/>
         </w:rPr>
-        <w:t xml:space="preserve">/sys </w:t>
+        <w:t>/</w:t>
+      </w:r>
+      <w:proofErr w:type="spellStart"/>
+      <w:r>
+        <w:rPr>
+          <w:i/>
+          <w:iCs/>
+          <w:color w:val="000000" w:themeColor="text1"/>
+          <w:sz w:val="24"/>
+          <w:szCs w:val="24"/>
+        </w:rPr>
+        <w:t>sys</w:t>
+      </w:r>
+      <w:proofErr w:type="spellEnd"/>
+      <w:r>
+        <w:rPr>
+          <w:i/>
+          <w:iCs/>
+          <w:color w:val="000000" w:themeColor="text1"/>
+          <w:sz w:val="24"/>
+          <w:szCs w:val="24"/>
+        </w:rPr>
+        <w:t xml:space="preserve"> </w:t>
       </w:r>
       <w:r>
         <w:rPr>
@@ -7105,6 +8938,7 @@
           <w:szCs w:val="24"/>
         </w:rPr>
       </w:pPr>
+      <w:proofErr w:type="spellStart"/>
       <w:r>
         <w:rPr>
           <w:i/>
@@ -7113,7 +8947,18 @@
           <w:sz w:val="24"/>
           <w:szCs w:val="24"/>
         </w:rPr>
-        <w:t>low_priority_valid_bytes:</w:t>
+        <w:t>low_priority_valid_bytes</w:t>
+      </w:r>
+      <w:proofErr w:type="spellEnd"/>
+      <w:r>
+        <w:rPr>
+          <w:i/>
+          <w:iCs/>
+          <w:color w:val="000000" w:themeColor="text1"/>
+          <w:sz w:val="24"/>
+          <w:szCs w:val="24"/>
+        </w:rPr>
+        <w:t>:</w:t>
       </w:r>
       <w:r>
         <w:rPr>
@@ -7165,6 +9010,7 @@
           <w:szCs w:val="24"/>
         </w:rPr>
       </w:pPr>
+      <w:proofErr w:type="spellStart"/>
       <w:r>
         <w:rPr>
           <w:i/>
@@ -7173,8 +9019,9 @@
           <w:sz w:val="24"/>
           <w:szCs w:val="24"/>
         </w:rPr>
-        <w:t>high_priority_waiting_threads:</w:t>
-      </w:r>
+        <w:t>high_priority_waiting_threads</w:t>
+      </w:r>
+      <w:proofErr w:type="spellEnd"/>
       <w:r>
         <w:rPr>
           <w:i/>
@@ -7183,6 +9030,16 @@
           <w:sz w:val="24"/>
           <w:szCs w:val="24"/>
         </w:rPr>
+        <w:t>:</w:t>
+      </w:r>
+      <w:r>
+        <w:rPr>
+          <w:i/>
+          <w:iCs/>
+          <w:color w:val="000000" w:themeColor="text1"/>
+          <w:sz w:val="24"/>
+          <w:szCs w:val="24"/>
+        </w:rPr>
         <w:t xml:space="preserve"> </w:t>
       </w:r>
       <w:r>
@@ -7209,21 +9066,98 @@
           <w:sz w:val="24"/>
           <w:szCs w:val="24"/>
         </w:rPr>
-        <w:t xml:space="preserve"> che indica il numero di thread in attesa del mutex, di dati da leggere o di byte disponibili in scrittura per il flusso ad alta priorità. Da </w:t>
-      </w:r>
-      <w:r>
-        <w:rPr>
-          <w:sz w:val="24"/>
-          <w:szCs w:val="24"/>
-        </w:rPr>
-        <w:t xml:space="preserve">notare quindi che tale variabile tiene conto dei thread in sleep qualunque sia il motivo della loro attesa, nonostante sia molto improbabile che al suo interno siano presenti, nello stesso momento, </w:t>
-      </w:r>
-      <w:r>
-        <w:rPr>
-          <w:sz w:val="24"/>
-          <w:szCs w:val="24"/>
-        </w:rPr>
-        <w:t>thread bloccati in operazioni diverse</w:t>
+        <w:t xml:space="preserve"> che indica il numero di </w:t>
+      </w:r>
+      <w:proofErr w:type="spellStart"/>
+      <w:r>
+        <w:rPr>
+          <w:color w:val="000000" w:themeColor="text1"/>
+          <w:sz w:val="24"/>
+          <w:szCs w:val="24"/>
+        </w:rPr>
+        <w:t>thread</w:t>
+      </w:r>
+      <w:proofErr w:type="spellEnd"/>
+      <w:r>
+        <w:rPr>
+          <w:color w:val="000000" w:themeColor="text1"/>
+          <w:sz w:val="24"/>
+          <w:szCs w:val="24"/>
+        </w:rPr>
+        <w:t xml:space="preserve"> in attesa del </w:t>
+      </w:r>
+      <w:proofErr w:type="spellStart"/>
+      <w:r>
+        <w:rPr>
+          <w:color w:val="000000" w:themeColor="text1"/>
+          <w:sz w:val="24"/>
+          <w:szCs w:val="24"/>
+        </w:rPr>
+        <w:t>mutex</w:t>
+      </w:r>
+      <w:proofErr w:type="spellEnd"/>
+      <w:r>
+        <w:rPr>
+          <w:color w:val="000000" w:themeColor="text1"/>
+          <w:sz w:val="24"/>
+          <w:szCs w:val="24"/>
+        </w:rPr>
+        <w:t xml:space="preserve">, di dati da leggere o di byte disponibili in scrittura per il flusso ad alta priorità. Da </w:t>
+      </w:r>
+      <w:r>
+        <w:rPr>
+          <w:sz w:val="24"/>
+          <w:szCs w:val="24"/>
+        </w:rPr>
+        <w:t xml:space="preserve">notare quindi che tale variabile tiene conto dei </w:t>
+      </w:r>
+      <w:proofErr w:type="spellStart"/>
+      <w:r>
+        <w:rPr>
+          <w:sz w:val="24"/>
+          <w:szCs w:val="24"/>
+        </w:rPr>
+        <w:t>thread</w:t>
+      </w:r>
+      <w:proofErr w:type="spellEnd"/>
+      <w:r>
+        <w:rPr>
+          <w:sz w:val="24"/>
+          <w:szCs w:val="24"/>
+        </w:rPr>
+        <w:t xml:space="preserve"> in </w:t>
+      </w:r>
+      <w:proofErr w:type="spellStart"/>
+      <w:r>
+        <w:rPr>
+          <w:sz w:val="24"/>
+          <w:szCs w:val="24"/>
+        </w:rPr>
+        <w:t>sleep</w:t>
+      </w:r>
+      <w:proofErr w:type="spellEnd"/>
+      <w:r>
+        <w:rPr>
+          <w:sz w:val="24"/>
+          <w:szCs w:val="24"/>
+        </w:rPr>
+        <w:t xml:space="preserve"> qualunque sia il motivo della loro attesa, nonostante sia molto improbabile che al suo interno siano presenti, nello stesso momento, </w:t>
+      </w:r>
+      <w:proofErr w:type="spellStart"/>
+      <w:r>
+        <w:rPr>
+          <w:sz w:val="24"/>
+          <w:szCs w:val="24"/>
+        </w:rPr>
+        <w:t>thread</w:t>
+      </w:r>
+      <w:proofErr w:type="spellEnd"/>
+      <w:r>
+        <w:rPr>
+          <w:sz w:val="24"/>
+          <w:szCs w:val="24"/>
+        </w:rPr>
+        <w:t xml:space="preserve"> bloccati in operazioni diverse</w:t>
       </w:r>
       <w:r>
         <w:rPr>
@@ -7237,16 +9171,44 @@
           <w:sz w:val="24"/>
           <w:szCs w:val="24"/>
         </w:rPr>
-        <w:t xml:space="preserve"> Anche in questo caso è possibile leggere il contenuto di tale variabile direttamente dal file system </w:t>
-      </w:r>
-      <w:r>
-        <w:rPr>
-          <w:i/>
-          <w:iCs/>
-          <w:sz w:val="24"/>
-          <w:szCs w:val="24"/>
-        </w:rPr>
-        <w:t xml:space="preserve">/sys </w:t>
+        <w:t xml:space="preserve"> Anche in questo caso è possibile legge</w:t>
+      </w:r>
+      <w:r>
+        <w:rPr>
+          <w:sz w:val="24"/>
+          <w:szCs w:val="24"/>
+        </w:rPr>
+        <w:lastRenderedPageBreak/>
+        <w:t xml:space="preserve">re il contenuto di tale variabile direttamente dal file system </w:t>
+      </w:r>
+      <w:r>
+        <w:rPr>
+          <w:i/>
+          <w:iCs/>
+          <w:sz w:val="24"/>
+          <w:szCs w:val="24"/>
+        </w:rPr>
+        <w:t>/</w:t>
+      </w:r>
+      <w:proofErr w:type="spellStart"/>
+      <w:r>
+        <w:rPr>
+          <w:i/>
+          <w:iCs/>
+          <w:sz w:val="24"/>
+          <w:szCs w:val="24"/>
+        </w:rPr>
+        <w:t>sys</w:t>
+      </w:r>
+      <w:proofErr w:type="spellEnd"/>
+      <w:r>
+        <w:rPr>
+          <w:i/>
+          <w:iCs/>
+          <w:sz w:val="24"/>
+          <w:szCs w:val="24"/>
+        </w:rPr>
+        <w:t xml:space="preserve"> </w:t>
       </w:r>
       <w:r>
         <w:rPr>
@@ -7271,14 +9233,45 @@
           <w:szCs w:val="24"/>
         </w:rPr>
       </w:pPr>
-      <w:r>
-        <w:rPr>
-          <w:i/>
-          <w:iCs/>
-          <w:sz w:val="24"/>
-          <w:szCs w:val="24"/>
-        </w:rPr>
-        <w:t>low_priority_ waiting_threads:</w:t>
+      <w:proofErr w:type="spellStart"/>
+      <w:r>
+        <w:rPr>
+          <w:i/>
+          <w:iCs/>
+          <w:sz w:val="24"/>
+          <w:szCs w:val="24"/>
+        </w:rPr>
+        <w:t>low_priority</w:t>
+      </w:r>
+      <w:proofErr w:type="spellEnd"/>
+      <w:r>
+        <w:rPr>
+          <w:i/>
+          <w:iCs/>
+          <w:sz w:val="24"/>
+          <w:szCs w:val="24"/>
+        </w:rPr>
+        <w:t xml:space="preserve">_ </w:t>
+      </w:r>
+      <w:proofErr w:type="spellStart"/>
+      <w:r>
+        <w:rPr>
+          <w:i/>
+          <w:iCs/>
+          <w:sz w:val="24"/>
+          <w:szCs w:val="24"/>
+        </w:rPr>
+        <w:t>waiting_threads</w:t>
+      </w:r>
+      <w:proofErr w:type="spellEnd"/>
+      <w:r>
+        <w:rPr>
+          <w:i/>
+          <w:iCs/>
+          <w:sz w:val="24"/>
+          <w:szCs w:val="24"/>
+        </w:rPr>
+        <w:t>:</w:t>
       </w:r>
       <w:r>
         <w:rPr>
@@ -7311,7 +9304,6 @@
       </w:pPr>
       <w:bookmarkStart w:id="12" w:name="_Toc99557887"/>
       <w:r>
-        <w:lastRenderedPageBreak/>
         <w:t>Inizializzazione e rilascio del modulo</w:t>
       </w:r>
       <w:bookmarkEnd w:id="12"/>
@@ -7331,14 +9323,25 @@
         </w:rPr>
         <w:t xml:space="preserve">Nella funzione </w:t>
       </w:r>
-      <w:r>
-        <w:rPr>
-          <w:i/>
-          <w:iCs/>
-          <w:sz w:val="24"/>
-          <w:szCs w:val="24"/>
-        </w:rPr>
-        <w:t xml:space="preserve">init_module </w:t>
+      <w:proofErr w:type="spellStart"/>
+      <w:r>
+        <w:rPr>
+          <w:i/>
+          <w:iCs/>
+          <w:sz w:val="24"/>
+          <w:szCs w:val="24"/>
+        </w:rPr>
+        <w:t>init_module</w:t>
+      </w:r>
+      <w:proofErr w:type="spellEnd"/>
+      <w:r>
+        <w:rPr>
+          <w:i/>
+          <w:iCs/>
+          <w:sz w:val="24"/>
+          <w:szCs w:val="24"/>
+        </w:rPr>
+        <w:t xml:space="preserve"> </w:t>
       </w:r>
       <w:r>
         <w:rPr>
@@ -7436,7 +9439,23 @@
           <w:sz w:val="24"/>
           <w:szCs w:val="24"/>
         </w:rPr>
-        <w:t>, pre-</w:t>
+        <w:t xml:space="preserve">, </w:t>
+      </w:r>
+      <w:proofErr w:type="spellStart"/>
+      <w:r>
+        <w:rPr>
+          <w:sz w:val="24"/>
+          <w:szCs w:val="24"/>
+        </w:rPr>
+        <w:t>pre</w:t>
+      </w:r>
+      <w:proofErr w:type="spellEnd"/>
+      <w:r>
+        <w:rPr>
+          <w:sz w:val="24"/>
+          <w:szCs w:val="24"/>
+        </w:rPr>
+        <w:t>-</w:t>
       </w:r>
       <w:r>
         <w:rPr>
@@ -7557,12 +9576,37 @@
           <w:szCs w:val="24"/>
         </w:rPr>
       </w:pPr>
-      <w:r>
-        <w:rPr>
-          <w:sz w:val="24"/>
-          <w:szCs w:val="24"/>
-        </w:rPr>
-        <w:t>si inizializzano i mutex necessari per la sincronizzazione</w:t>
+      <w:proofErr w:type="spellStart"/>
+      <w:r>
+        <w:rPr>
+          <w:sz w:val="24"/>
+          <w:szCs w:val="24"/>
+        </w:rPr>
+        <w:t>si</w:t>
+      </w:r>
+      <w:proofErr w:type="spellEnd"/>
+      <w:r>
+        <w:rPr>
+          <w:sz w:val="24"/>
+          <w:szCs w:val="24"/>
+        </w:rPr>
+        <w:t xml:space="preserve"> inizializzano i </w:t>
+      </w:r>
+      <w:proofErr w:type="spellStart"/>
+      <w:r>
+        <w:rPr>
+          <w:sz w:val="24"/>
+          <w:szCs w:val="24"/>
+        </w:rPr>
+        <w:t>mutex</w:t>
+      </w:r>
+      <w:proofErr w:type="spellEnd"/>
+      <w:r>
+        <w:rPr>
+          <w:sz w:val="24"/>
+          <w:szCs w:val="24"/>
+        </w:rPr>
+        <w:t xml:space="preserve"> necessari per la sincronizzazione</w:t>
       </w:r>
       <w:r>
         <w:rPr>
@@ -7585,28 +9629,87 @@
           <w:szCs w:val="24"/>
         </w:rPr>
       </w:pPr>
-      <w:r>
-        <w:rPr>
-          <w:sz w:val="24"/>
-          <w:szCs w:val="24"/>
-        </w:rPr>
-        <w:t xml:space="preserve">si inizializzano le </w:t>
-      </w:r>
-      <w:r>
-        <w:rPr>
-          <w:i/>
-          <w:iCs/>
-          <w:sz w:val="24"/>
-          <w:szCs w:val="24"/>
-        </w:rPr>
-        <w:t>wait queue</w:t>
-      </w:r>
-      <w:r>
-        <w:rPr>
-          <w:sz w:val="24"/>
-          <w:szCs w:val="24"/>
-        </w:rPr>
-        <w:t xml:space="preserve"> per il lavoro bloccante.</w:t>
+      <w:proofErr w:type="spellStart"/>
+      <w:r>
+        <w:rPr>
+          <w:sz w:val="24"/>
+          <w:szCs w:val="24"/>
+        </w:rPr>
+        <w:t>si</w:t>
+      </w:r>
+      <w:proofErr w:type="spellEnd"/>
+      <w:r>
+        <w:rPr>
+          <w:sz w:val="24"/>
+          <w:szCs w:val="24"/>
+        </w:rPr>
+        <w:t xml:space="preserve"> inizializzano le </w:t>
+      </w:r>
+      <w:proofErr w:type="spellStart"/>
+      <w:r>
+        <w:rPr>
+          <w:i/>
+          <w:iCs/>
+          <w:sz w:val="24"/>
+          <w:szCs w:val="24"/>
+        </w:rPr>
+        <w:t>wait</w:t>
+      </w:r>
+      <w:proofErr w:type="spellEnd"/>
+      <w:r>
+        <w:rPr>
+          <w:i/>
+          <w:iCs/>
+          <w:sz w:val="24"/>
+          <w:szCs w:val="24"/>
+        </w:rPr>
+        <w:t xml:space="preserve"> </w:t>
+      </w:r>
+      <w:proofErr w:type="spellStart"/>
+      <w:r>
+        <w:rPr>
+          <w:i/>
+          <w:iCs/>
+          <w:sz w:val="24"/>
+          <w:szCs w:val="24"/>
+        </w:rPr>
+        <w:t>queue</w:t>
+      </w:r>
+      <w:proofErr w:type="spellEnd"/>
+      <w:r>
+        <w:rPr>
+          <w:sz w:val="24"/>
+          <w:szCs w:val="24"/>
+        </w:rPr>
+        <w:t xml:space="preserve"> per </w:t>
+      </w:r>
+      <w:r>
+        <w:rPr>
+          <w:sz w:val="24"/>
+          <w:szCs w:val="24"/>
+        </w:rPr>
+        <w:t xml:space="preserve">le operazioni </w:t>
+      </w:r>
+      <w:r>
+        <w:rPr>
+          <w:sz w:val="24"/>
+          <w:szCs w:val="24"/>
+        </w:rPr>
+        <w:t>bloccant</w:t>
+      </w:r>
+      <w:r>
+        <w:rPr>
+          <w:sz w:val="24"/>
+          <w:szCs w:val="24"/>
+        </w:rPr>
+        <w:t>i</w:t>
+      </w:r>
+      <w:r>
+        <w:rPr>
+          <w:sz w:val="24"/>
+          <w:szCs w:val="24"/>
+        </w:rPr>
+        <w:t>.</w:t>
       </w:r>
     </w:p>
     <w:p>
@@ -7631,8 +9734,39 @@
           <w:sz w:val="24"/>
           <w:szCs w:val="24"/>
         </w:rPr>
-        <w:t>__register_chrdev(</w:t>
-      </w:r>
+        <w:t>__</w:t>
+      </w:r>
+      <w:proofErr w:type="spellStart"/>
+      <w:r>
+        <w:rPr>
+          <w:i/>
+          <w:iCs/>
+          <w:sz w:val="24"/>
+          <w:szCs w:val="24"/>
+        </w:rPr>
+        <w:t>register_</w:t>
+      </w:r>
+      <w:proofErr w:type="gramStart"/>
+      <w:r>
+        <w:rPr>
+          <w:i/>
+          <w:iCs/>
+          <w:sz w:val="24"/>
+          <w:szCs w:val="24"/>
+        </w:rPr>
+        <w:t>chrdev</w:t>
+      </w:r>
+      <w:proofErr w:type="spellEnd"/>
+      <w:r>
+        <w:rPr>
+          <w:i/>
+          <w:iCs/>
+          <w:sz w:val="24"/>
+          <w:szCs w:val="24"/>
+        </w:rPr>
+        <w:t>(</w:t>
+      </w:r>
+      <w:proofErr w:type="gramEnd"/>
       <w:r>
         <w:rPr>
           <w:i/>
@@ -7684,8 +9818,19 @@
           <w:sz w:val="24"/>
           <w:szCs w:val="24"/>
         </w:rPr>
-        <w:t>major number</w:t>
-      </w:r>
+        <w:t xml:space="preserve">major </w:t>
+      </w:r>
+      <w:proofErr w:type="spellStart"/>
+      <w:r>
+        <w:rPr>
+          <w:i/>
+          <w:iCs/>
+          <w:sz w:val="24"/>
+          <w:szCs w:val="24"/>
+        </w:rPr>
+        <w:t>number</w:t>
+      </w:r>
+      <w:proofErr w:type="spellEnd"/>
       <w:r>
         <w:rPr>
           <w:sz w:val="24"/>
@@ -7709,14 +9854,25 @@
         </w:rPr>
         <w:t xml:space="preserve">Nella funzione </w:t>
       </w:r>
-      <w:r>
-        <w:rPr>
-          <w:i/>
-          <w:iCs/>
-          <w:sz w:val="24"/>
-          <w:szCs w:val="24"/>
-        </w:rPr>
-        <w:t xml:space="preserve">cleanup_module </w:t>
+      <w:proofErr w:type="spellStart"/>
+      <w:r>
+        <w:rPr>
+          <w:i/>
+          <w:iCs/>
+          <w:sz w:val="24"/>
+          <w:szCs w:val="24"/>
+        </w:rPr>
+        <w:t>cleanup_module</w:t>
+      </w:r>
+      <w:proofErr w:type="spellEnd"/>
+      <w:r>
+        <w:rPr>
+          <w:i/>
+          <w:iCs/>
+          <w:sz w:val="24"/>
+          <w:szCs w:val="24"/>
+        </w:rPr>
+        <w:t xml:space="preserve"> </w:t>
       </w:r>
       <w:r>
         <w:rPr>
@@ -7725,15 +9881,37 @@
         </w:rPr>
         <w:t xml:space="preserve">si libera la memoria precedentemente allocata nell’inizializzazione del modulo e, tramite la funzione </w:t>
       </w:r>
-      <w:r>
-        <w:rPr>
-          <w:i/>
-          <w:iCs/>
-          <w:sz w:val="24"/>
-          <w:szCs w:val="24"/>
-        </w:rPr>
-        <w:t>unregister_chrdev(</w:t>
-      </w:r>
+      <w:proofErr w:type="spellStart"/>
+      <w:r>
+        <w:rPr>
+          <w:i/>
+          <w:iCs/>
+          <w:sz w:val="24"/>
+          <w:szCs w:val="24"/>
+        </w:rPr>
+        <w:t>unregister_</w:t>
+      </w:r>
+      <w:proofErr w:type="gramStart"/>
+      <w:r>
+        <w:rPr>
+          <w:i/>
+          <w:iCs/>
+          <w:sz w:val="24"/>
+          <w:szCs w:val="24"/>
+        </w:rPr>
+        <w:t>chrdev</w:t>
+      </w:r>
+      <w:proofErr w:type="spellEnd"/>
+      <w:r>
+        <w:rPr>
+          <w:i/>
+          <w:iCs/>
+          <w:sz w:val="24"/>
+          <w:szCs w:val="24"/>
+        </w:rPr>
+        <w:t>(</w:t>
+      </w:r>
+      <w:proofErr w:type="gramEnd"/>
       <w:r>
         <w:rPr>
           <w:i/>
@@ -7801,8 +9979,13 @@
         <w:t>VOGLIAMO FARE ANCHE IL TUTORIAL!?</w:t>
       </w:r>
       <w:r>
-        <w:t xml:space="preserve"> Nel readme</w:t>
-      </w:r>
+        <w:t xml:space="preserve"> Nel </w:t>
+      </w:r>
+      <w:proofErr w:type="spellStart"/>
+      <w:r>
+        <w:t>readme</w:t>
+      </w:r>
+      <w:proofErr w:type="spellEnd"/>
     </w:p>
     <w:p>
       <w:pPr>
@@ -9365,6 +11548,7 @@
   <w:style w:type="character" w:default="1" w:styleId="Carpredefinitoparagrafo">
     <w:name w:val="Default Paragraph Font"/>
     <w:uiPriority w:val="1"/>
+    <w:semiHidden/>
     <w:unhideWhenUsed/>
   </w:style>
   <w:style w:type="table" w:default="1" w:styleId="Tabellanormale">
@@ -9754,7 +11938,9 @@
     <w:rsidRoot w:val="002642FA"/>
     <w:rsid w:val="002642FA"/>
     <w:rsid w:val="00533A77"/>
+    <w:rsid w:val="006C0807"/>
     <w:rsid w:val="00A706F8"/>
+    <w:rsid w:val="00B93D9C"/>
     <w:rsid w:val="00D81BCA"/>
   </w:rsids>
   <m:mathPr>

</xml_diff>

<commit_message>
adding report in pdf format
</commit_message>
<xml_diff>
--- a/Report.docx
+++ b/Report.docx
@@ -171,7 +171,7 @@
           <w:r>
             <w:fldChar w:fldCharType="separate"/>
           </w:r>
-          <w:hyperlink w:anchor="_Toc99557875" w:history="1">
+          <w:hyperlink w:anchor="_Toc100224896" w:history="1">
             <w:r>
               <w:rPr>
                 <w:rStyle w:val="Collegamentoipertestuale"/>
@@ -198,7 +198,7 @@
                 <w:noProof/>
                 <w:webHidden/>
               </w:rPr>
-              <w:instrText xml:space="preserve"> PAGEREF _Toc99557875 \h </w:instrText>
+              <w:instrText xml:space="preserve"> PAGEREF _Toc100224896 \h </w:instrText>
             </w:r>
             <w:r>
               <w:rPr>
@@ -241,7 +241,7 @@
               <w:lang w:eastAsia="it-IT"/>
             </w:rPr>
           </w:pPr>
-          <w:hyperlink w:anchor="_Toc99557876" w:history="1">
+          <w:hyperlink w:anchor="_Toc100224897" w:history="1">
             <w:r>
               <w:rPr>
                 <w:rStyle w:val="Collegamentoipertestuale"/>
@@ -268,7 +268,7 @@
                 <w:noProof/>
                 <w:webHidden/>
               </w:rPr>
-              <w:instrText xml:space="preserve"> PAGEREF _Toc99557876 \h </w:instrText>
+              <w:instrText xml:space="preserve"> PAGEREF _Toc100224897 \h </w:instrText>
             </w:r>
             <w:r>
               <w:rPr>
@@ -311,7 +311,7 @@
               <w:lang w:eastAsia="it-IT"/>
             </w:rPr>
           </w:pPr>
-          <w:hyperlink w:anchor="_Toc99557877" w:history="1">
+          <w:hyperlink w:anchor="_Toc100224898" w:history="1">
             <w:r>
               <w:rPr>
                 <w:rStyle w:val="Collegamentoipertestuale"/>
@@ -354,7 +354,7 @@
                 <w:noProof/>
                 <w:webHidden/>
               </w:rPr>
-              <w:instrText xml:space="preserve"> PAGEREF _Toc99557877 \h </w:instrText>
+              <w:instrText xml:space="preserve"> PAGEREF _Toc100224898 \h </w:instrText>
             </w:r>
             <w:r>
               <w:rPr>
@@ -397,7 +397,7 @@
               <w:lang w:eastAsia="it-IT"/>
             </w:rPr>
           </w:pPr>
-          <w:hyperlink w:anchor="_Toc99557878" w:history="1">
+          <w:hyperlink w:anchor="_Toc100224899" w:history="1">
             <w:r>
               <w:rPr>
                 <w:rStyle w:val="Collegamentoipertestuale"/>
@@ -440,7 +440,7 @@
                 <w:noProof/>
                 <w:webHidden/>
               </w:rPr>
-              <w:instrText xml:space="preserve"> PAGEREF _Toc99557878 \h </w:instrText>
+              <w:instrText xml:space="preserve"> PAGEREF _Toc100224899 \h </w:instrText>
             </w:r>
             <w:r>
               <w:rPr>
@@ -483,7 +483,7 @@
               <w:lang w:eastAsia="it-IT"/>
             </w:rPr>
           </w:pPr>
-          <w:hyperlink w:anchor="_Toc99557879" w:history="1">
+          <w:hyperlink w:anchor="_Toc100224900" w:history="1">
             <w:r>
               <w:rPr>
                 <w:rStyle w:val="Collegamentoipertestuale"/>
@@ -519,7 +519,7 @@
                 <w:noProof/>
                 <w:webHidden/>
               </w:rPr>
-              <w:instrText xml:space="preserve"> PAGEREF _Toc99557879 \h </w:instrText>
+              <w:instrText xml:space="preserve"> PAGEREF _Toc100224900 \h </w:instrText>
             </w:r>
             <w:r>
               <w:rPr>
@@ -562,7 +562,7 @@
               <w:lang w:eastAsia="it-IT"/>
             </w:rPr>
           </w:pPr>
-          <w:hyperlink w:anchor="_Toc99557880" w:history="1">
+          <w:hyperlink w:anchor="_Toc100224901" w:history="1">
             <w:r>
               <w:rPr>
                 <w:rStyle w:val="Collegamentoipertestuale"/>
@@ -598,7 +598,7 @@
                 <w:noProof/>
                 <w:webHidden/>
               </w:rPr>
-              <w:instrText xml:space="preserve"> PAGEREF _Toc99557880 \h </w:instrText>
+              <w:instrText xml:space="preserve"> PAGEREF _Toc100224901 \h </w:instrText>
             </w:r>
             <w:r>
               <w:rPr>
@@ -641,7 +641,7 @@
               <w:lang w:eastAsia="it-IT"/>
             </w:rPr>
           </w:pPr>
-          <w:hyperlink w:anchor="_Toc99557881" w:history="1">
+          <w:hyperlink w:anchor="_Toc100224902" w:history="1">
             <w:r>
               <w:rPr>
                 <w:rStyle w:val="Collegamentoipertestuale"/>
@@ -668,7 +668,7 @@
                 <w:noProof/>
                 <w:webHidden/>
               </w:rPr>
-              <w:instrText xml:space="preserve"> PAGEREF _Toc99557881 \h </w:instrText>
+              <w:instrText xml:space="preserve"> PAGEREF _Toc100224902 \h </w:instrText>
             </w:r>
             <w:r>
               <w:rPr>
@@ -711,7 +711,7 @@
               <w:lang w:eastAsia="it-IT"/>
             </w:rPr>
           </w:pPr>
-          <w:hyperlink w:anchor="_Toc99557882" w:history="1">
+          <w:hyperlink w:anchor="_Toc100224903" w:history="1">
             <w:r>
               <w:rPr>
                 <w:rStyle w:val="Collegamentoipertestuale"/>
@@ -738,7 +738,7 @@
                 <w:noProof/>
                 <w:webHidden/>
               </w:rPr>
-              <w:instrText xml:space="preserve"> PAGEREF _Toc99557882 \h </w:instrText>
+              <w:instrText xml:space="preserve"> PAGEREF _Toc100224903 \h </w:instrText>
             </w:r>
             <w:r>
               <w:rPr>
@@ -781,7 +781,7 @@
               <w:lang w:eastAsia="it-IT"/>
             </w:rPr>
           </w:pPr>
-          <w:hyperlink w:anchor="_Toc99557883" w:history="1">
+          <w:hyperlink w:anchor="_Toc100224904" w:history="1">
             <w:r>
               <w:rPr>
                 <w:rStyle w:val="Collegamentoipertestuale"/>
@@ -808,7 +808,7 @@
                 <w:noProof/>
                 <w:webHidden/>
               </w:rPr>
-              <w:instrText xml:space="preserve"> PAGEREF _Toc99557883 \h </w:instrText>
+              <w:instrText xml:space="preserve"> PAGEREF _Toc100224904 \h </w:instrText>
             </w:r>
             <w:r>
               <w:rPr>
@@ -851,7 +851,7 @@
               <w:lang w:eastAsia="it-IT"/>
             </w:rPr>
           </w:pPr>
-          <w:hyperlink w:anchor="_Toc99557884" w:history="1">
+          <w:hyperlink w:anchor="_Toc100224905" w:history="1">
             <w:r>
               <w:rPr>
                 <w:rStyle w:val="Collegamentoipertestuale"/>
@@ -887,7 +887,7 @@
                 <w:noProof/>
                 <w:webHidden/>
               </w:rPr>
-              <w:instrText xml:space="preserve"> PAGEREF _Toc99557884 \h </w:instrText>
+              <w:instrText xml:space="preserve"> PAGEREF _Toc100224905 \h </w:instrText>
             </w:r>
             <w:r>
               <w:rPr>
@@ -930,7 +930,7 @@
               <w:lang w:eastAsia="it-IT"/>
             </w:rPr>
           </w:pPr>
-          <w:hyperlink w:anchor="_Toc99557885" w:history="1">
+          <w:hyperlink w:anchor="_Toc100224906" w:history="1">
             <w:r>
               <w:rPr>
                 <w:rStyle w:val="Collegamentoipertestuale"/>
@@ -966,7 +966,7 @@
                 <w:noProof/>
                 <w:webHidden/>
               </w:rPr>
-              <w:instrText xml:space="preserve"> PAGEREF _Toc99557885 \h </w:instrText>
+              <w:instrText xml:space="preserve"> PAGEREF _Toc100224906 \h </w:instrText>
             </w:r>
             <w:r>
               <w:rPr>
@@ -1009,7 +1009,7 @@
               <w:lang w:eastAsia="it-IT"/>
             </w:rPr>
           </w:pPr>
-          <w:hyperlink w:anchor="_Toc99557886" w:history="1">
+          <w:hyperlink w:anchor="_Toc100224907" w:history="1">
             <w:r>
               <w:rPr>
                 <w:rStyle w:val="Collegamentoipertestuale"/>
@@ -1036,7 +1036,7 @@
                 <w:noProof/>
                 <w:webHidden/>
               </w:rPr>
-              <w:instrText xml:space="preserve"> PAGEREF _Toc99557886 \h </w:instrText>
+              <w:instrText xml:space="preserve"> PAGEREF _Toc100224907 \h </w:instrText>
             </w:r>
             <w:r>
               <w:rPr>
@@ -1079,7 +1079,7 @@
               <w:lang w:eastAsia="it-IT"/>
             </w:rPr>
           </w:pPr>
-          <w:hyperlink w:anchor="_Toc99557887" w:history="1">
+          <w:hyperlink w:anchor="_Toc100224908" w:history="1">
             <w:r>
               <w:rPr>
                 <w:rStyle w:val="Collegamentoipertestuale"/>
@@ -1106,7 +1106,7 @@
                 <w:noProof/>
                 <w:webHidden/>
               </w:rPr>
-              <w:instrText xml:space="preserve"> PAGEREF _Toc99557887 \h </w:instrText>
+              <w:instrText xml:space="preserve"> PAGEREF _Toc100224908 \h </w:instrText>
             </w:r>
             <w:r>
               <w:rPr>
@@ -1126,7 +1126,7 @@
                 <w:noProof/>
                 <w:webHidden/>
               </w:rPr>
-              <w:t>8</w:t>
+              <w:t>9</w:t>
             </w:r>
             <w:r>
               <w:rPr>
@@ -1172,7 +1172,7 @@
       <w:pPr>
         <w:pStyle w:val="Titolo1"/>
       </w:pPr>
-      <w:bookmarkStart w:id="0" w:name="_Toc99557875"/>
+      <w:bookmarkStart w:id="0" w:name="_Toc100224896"/>
       <w:r>
         <w:lastRenderedPageBreak/>
         <w:t>Introduzione</w:t>
@@ -1348,7 +1348,7 @@
       <w:pPr>
         <w:pStyle w:val="Titolo2"/>
       </w:pPr>
-      <w:bookmarkStart w:id="1" w:name="_Toc99557876"/>
+      <w:bookmarkStart w:id="1" w:name="_Toc100224897"/>
       <w:r>
         <w:t>Multi-flow device file</w:t>
       </w:r>
@@ -1974,7 +1974,7 @@
       <w:pPr>
         <w:pStyle w:val="Titolo1"/>
       </w:pPr>
-      <w:bookmarkStart w:id="2" w:name="_Toc99557877"/>
+      <w:bookmarkStart w:id="2" w:name="_Toc100224898"/>
       <w:proofErr w:type="spellStart"/>
       <w:r>
         <w:t>Struct</w:t>
@@ -3011,7 +3011,7 @@
       <w:pPr>
         <w:pStyle w:val="Titolo1"/>
       </w:pPr>
-      <w:bookmarkStart w:id="3" w:name="_Toc99557878"/>
+      <w:bookmarkStart w:id="3" w:name="_Toc100224899"/>
       <w:proofErr w:type="spellStart"/>
       <w:r>
         <w:t>Struct</w:t>
@@ -3487,7 +3487,7 @@
       <w:pPr>
         <w:pStyle w:val="Titolo1"/>
       </w:pPr>
-      <w:bookmarkStart w:id="4" w:name="_Toc99557879"/>
+      <w:bookmarkStart w:id="4" w:name="_Toc100224900"/>
       <w:r>
         <w:t xml:space="preserve">Gestione della sessione e </w:t>
       </w:r>
@@ -4307,7 +4307,7 @@
           <w:iCs/>
         </w:rPr>
       </w:pPr>
-      <w:bookmarkStart w:id="5" w:name="_Toc99557880"/>
+      <w:bookmarkStart w:id="5" w:name="_Toc100224901"/>
       <w:r>
         <w:t xml:space="preserve">Operazione di </w:t>
       </w:r>
@@ -4662,7 +4662,7 @@
       <w:pPr>
         <w:pStyle w:val="Titolo1"/>
       </w:pPr>
-      <w:bookmarkStart w:id="6" w:name="_Toc99557881"/>
+      <w:bookmarkStart w:id="6" w:name="_Toc100224902"/>
       <w:r>
         <w:lastRenderedPageBreak/>
         <w:t xml:space="preserve">Le operazioni </w:t>
@@ -4680,7 +4680,7 @@
           <w:iCs/>
         </w:rPr>
       </w:pPr>
-      <w:bookmarkStart w:id="7" w:name="_Toc99557882"/>
+      <w:bookmarkStart w:id="7" w:name="_Toc100224903"/>
       <w:r>
         <w:t xml:space="preserve">Operazione di </w:t>
       </w:r>
@@ -5149,7 +5149,7 @@
       <w:pPr>
         <w:pStyle w:val="Titolo2"/>
       </w:pPr>
-      <w:bookmarkStart w:id="8" w:name="_Toc99557883"/>
+      <w:bookmarkStart w:id="8" w:name="_Toc100224904"/>
       <w:r>
         <w:t xml:space="preserve">Operazione di </w:t>
       </w:r>
@@ -5640,7 +5640,7 @@
       <w:pPr>
         <w:pStyle w:val="Titolo1"/>
       </w:pPr>
-      <w:bookmarkStart w:id="9" w:name="_Toc99557884"/>
+      <w:bookmarkStart w:id="9" w:name="_Toc100224905"/>
       <w:r>
         <w:t>S</w:t>
       </w:r>
@@ -6460,7 +6460,7 @@
           <w:iCs/>
         </w:rPr>
       </w:pPr>
-      <w:bookmarkStart w:id="10" w:name="_Toc99557885"/>
+      <w:bookmarkStart w:id="10" w:name="_Toc100224906"/>
       <w:r>
         <w:t>O</w:t>
       </w:r>
@@ -6630,7 +6630,6 @@
           <w:sz w:val="24"/>
           <w:szCs w:val="24"/>
         </w:rPr>
-        <w:lastRenderedPageBreak/>
         <w:t xml:space="preserve">il </w:t>
       </w:r>
       <w:proofErr w:type="spellStart"/>
@@ -6684,6 +6683,7 @@
           <w:sz w:val="24"/>
           <w:szCs w:val="24"/>
         </w:rPr>
+        <w:lastRenderedPageBreak/>
         <w:t>si vuole scrivere sul buffer a priorità alta ma il numero di byte disponibili non è sufficiente a contenere l’informazione passata lato user;</w:t>
       </w:r>
     </w:p>
@@ -7623,74 +7623,81 @@
           <w:sz w:val="24"/>
           <w:szCs w:val="24"/>
         </w:rPr>
+        <w:t xml:space="preserve">la funzione </w:t>
+      </w:r>
+      <w:proofErr w:type="spellStart"/>
+      <w:r>
+        <w:rPr>
+          <w:i/>
+          <w:iCs/>
+          <w:sz w:val="24"/>
+          <w:szCs w:val="24"/>
+        </w:rPr>
+        <w:t>wake_up</w:t>
+      </w:r>
+      <w:proofErr w:type="spellEnd"/>
+      <w:r>
+        <w:rPr>
+          <w:sz w:val="24"/>
+          <w:szCs w:val="24"/>
+        </w:rPr>
+        <w:t xml:space="preserve">, necessaria per il risveglio dei </w:t>
+      </w:r>
+      <w:proofErr w:type="spellStart"/>
+      <w:r>
+        <w:rPr>
+          <w:sz w:val="24"/>
+          <w:szCs w:val="24"/>
+        </w:rPr>
+        <w:t>thread</w:t>
+      </w:r>
+      <w:proofErr w:type="spellEnd"/>
+      <w:r>
+        <w:rPr>
+          <w:sz w:val="24"/>
+          <w:szCs w:val="24"/>
+        </w:rPr>
+        <w:t xml:space="preserve"> in </w:t>
+      </w:r>
+      <w:proofErr w:type="spellStart"/>
+      <w:r>
+        <w:rPr>
+          <w:sz w:val="24"/>
+          <w:szCs w:val="24"/>
+        </w:rPr>
+        <w:t>sleep</w:t>
+      </w:r>
+      <w:proofErr w:type="spellEnd"/>
+      <w:r>
+        <w:rPr>
+          <w:sz w:val="24"/>
+          <w:szCs w:val="24"/>
+        </w:rPr>
+        <w:t xml:space="preserve"> e posta al termine di ogni operazione di lettura o scrittura (sincrona o </w:t>
+      </w:r>
+      <w:proofErr w:type="spellStart"/>
+      <w:r>
+        <w:rPr>
+          <w:sz w:val="24"/>
+          <w:szCs w:val="24"/>
+        </w:rPr>
+        <w:t>asincorna</w:t>
+      </w:r>
+      <w:proofErr w:type="spellEnd"/>
+      <w:r>
+        <w:rPr>
+          <w:sz w:val="24"/>
+          <w:szCs w:val="24"/>
+        </w:rPr>
+        <w:t xml:space="preserve">), ha il comportamento di svegliare </w:t>
+      </w:r>
+      <w:r>
+        <w:rPr>
+          <w:sz w:val="24"/>
+          <w:szCs w:val="24"/>
+        </w:rPr>
         <w:lastRenderedPageBreak/>
-        <w:t xml:space="preserve">la funzione </w:t>
-      </w:r>
-      <w:proofErr w:type="spellStart"/>
-      <w:r>
-        <w:rPr>
-          <w:i/>
-          <w:iCs/>
-          <w:sz w:val="24"/>
-          <w:szCs w:val="24"/>
-        </w:rPr>
-        <w:t>wake_up</w:t>
-      </w:r>
-      <w:proofErr w:type="spellEnd"/>
-      <w:r>
-        <w:rPr>
-          <w:sz w:val="24"/>
-          <w:szCs w:val="24"/>
-        </w:rPr>
-        <w:t xml:space="preserve">, necessaria per il risveglio dei </w:t>
-      </w:r>
-      <w:proofErr w:type="spellStart"/>
-      <w:r>
-        <w:rPr>
-          <w:sz w:val="24"/>
-          <w:szCs w:val="24"/>
-        </w:rPr>
-        <w:t>thread</w:t>
-      </w:r>
-      <w:proofErr w:type="spellEnd"/>
-      <w:r>
-        <w:rPr>
-          <w:sz w:val="24"/>
-          <w:szCs w:val="24"/>
-        </w:rPr>
-        <w:t xml:space="preserve"> in </w:t>
-      </w:r>
-      <w:proofErr w:type="spellStart"/>
-      <w:r>
-        <w:rPr>
-          <w:sz w:val="24"/>
-          <w:szCs w:val="24"/>
-        </w:rPr>
-        <w:t>sleep</w:t>
-      </w:r>
-      <w:proofErr w:type="spellEnd"/>
-      <w:r>
-        <w:rPr>
-          <w:sz w:val="24"/>
-          <w:szCs w:val="24"/>
-        </w:rPr>
-        <w:t xml:space="preserve"> e posta al termine di ogni operazione di lettura o scrittura (sincrona o </w:t>
-      </w:r>
-      <w:proofErr w:type="spellStart"/>
-      <w:r>
-        <w:rPr>
-          <w:sz w:val="24"/>
-          <w:szCs w:val="24"/>
-        </w:rPr>
-        <w:t>asincorna</w:t>
-      </w:r>
-      <w:proofErr w:type="spellEnd"/>
-      <w:r>
-        <w:rPr>
-          <w:sz w:val="24"/>
-          <w:szCs w:val="24"/>
-        </w:rPr>
-        <w:t xml:space="preserve">), ha il comportamento di svegliare tutti i </w:t>
+        <w:t xml:space="preserve">tutti i </w:t>
       </w:r>
       <w:proofErr w:type="spellStart"/>
       <w:r>
@@ -8452,7 +8459,7 @@
       <w:pPr>
         <w:pStyle w:val="Titolo1"/>
       </w:pPr>
-      <w:bookmarkStart w:id="11" w:name="_Toc99557886"/>
+      <w:bookmarkStart w:id="11" w:name="_Toc100224907"/>
       <w:r>
         <w:t>Parametri del modulo</w:t>
       </w:r>
@@ -9171,15 +9178,7 @@
           <w:sz w:val="24"/>
           <w:szCs w:val="24"/>
         </w:rPr>
-        <w:t xml:space="preserve"> Anche in questo caso è possibile legge</w:t>
-      </w:r>
-      <w:r>
-        <w:rPr>
-          <w:sz w:val="24"/>
-          <w:szCs w:val="24"/>
-        </w:rPr>
-        <w:lastRenderedPageBreak/>
-        <w:t xml:space="preserve">re il contenuto di tale variabile direttamente dal file system </w:t>
+        <w:t xml:space="preserve"> Anche in questo caso è possibile leggere il contenuto di tale variabile direttamente dal file system </w:t>
       </w:r>
       <w:r>
         <w:rPr>
@@ -9241,6 +9240,7 @@
           <w:sz w:val="24"/>
           <w:szCs w:val="24"/>
         </w:rPr>
+        <w:lastRenderedPageBreak/>
         <w:t>low_priority</w:t>
       </w:r>
       <w:proofErr w:type="spellEnd"/>
@@ -9302,7 +9302,7 @@
       <w:pPr>
         <w:pStyle w:val="Titolo1"/>
       </w:pPr>
-      <w:bookmarkStart w:id="12" w:name="_Toc99557887"/>
+      <w:bookmarkStart w:id="12" w:name="_Toc100224908"/>
       <w:r>
         <w:t>Inizializzazione e rilascio del modulo</w:t>
       </w:r>
@@ -9972,29 +9972,6 @@
         </w:rPr>
         <w:t xml:space="preserve"> elementi presenti nelle liste collegate allocati dinamicamente nell’utilizzo del modulo.</w:t>
       </w:r>
-    </w:p>
-    <w:p/>
-    <w:p>
-      <w:r>
-        <w:t>VOGLIAMO FARE ANCHE IL TUTORIAL!?</w:t>
-      </w:r>
-      <w:r>
-        <w:t xml:space="preserve"> Nel </w:t>
-      </w:r>
-      <w:proofErr w:type="spellStart"/>
-      <w:r>
-        <w:t>readme</w:t>
-      </w:r>
-      <w:proofErr w:type="spellEnd"/>
-    </w:p>
-    <w:p>
-      <w:pPr>
-        <w:rPr>
-          <w:rFonts w:cstheme="minorHAnsi"/>
-          <w:sz w:val="24"/>
-          <w:szCs w:val="24"/>
-        </w:rPr>
-      </w:pPr>
     </w:p>
     <w:sectPr>
       <w:headerReference w:type="even" r:id="rId12"/>
@@ -11054,28 +11031,28 @@
       </w:rPr>
     </w:lvl>
   </w:abstractNum>
-  <w:num w:numId="1">
+  <w:num w:numId="1" w16cid:durableId="27073819">
     <w:abstractNumId w:val="7"/>
   </w:num>
-  <w:num w:numId="2">
+  <w:num w:numId="2" w16cid:durableId="1744178156">
     <w:abstractNumId w:val="4"/>
   </w:num>
-  <w:num w:numId="3">
+  <w:num w:numId="3" w16cid:durableId="1465151973">
     <w:abstractNumId w:val="6"/>
   </w:num>
-  <w:num w:numId="4">
+  <w:num w:numId="4" w16cid:durableId="970866656">
     <w:abstractNumId w:val="3"/>
   </w:num>
-  <w:num w:numId="5">
+  <w:num w:numId="5" w16cid:durableId="204291717">
     <w:abstractNumId w:val="1"/>
   </w:num>
-  <w:num w:numId="6">
+  <w:num w:numId="6" w16cid:durableId="739983713">
     <w:abstractNumId w:val="0"/>
   </w:num>
-  <w:num w:numId="7">
+  <w:num w:numId="7" w16cid:durableId="260918114">
     <w:abstractNumId w:val="5"/>
   </w:num>
-  <w:num w:numId="8">
+  <w:num w:numId="8" w16cid:durableId="1579051904">
     <w:abstractNumId w:val="2"/>
   </w:num>
 </w:numbering>
@@ -11942,6 +11919,7 @@
     <w:rsid w:val="00A706F8"/>
     <w:rsid w:val="00B93D9C"/>
     <w:rsid w:val="00D81BCA"/>
+    <w:rsid w:val="00DC7637"/>
   </w:rsids>
   <m:mathPr>
     <m:mathFont m:val="Cambria Math"/>

</xml_diff>